<commit_message>
Chore: enhance step 1 word document log.
</commit_message>
<xml_diff>
--- a/client/frontend-ui/Docs/Build a workflow app in react v 1.docx
+++ b/client/frontend-ui/Docs/Build a workflow app in react v 1.docx
@@ -18,15 +18,7 @@
         </w:numPr>
       </w:pPr>
       <w:r>
-        <w:t>In VS Code, open the integrated terminal at your frontend-</w:t>
-      </w:r>
-      <w:proofErr w:type="spellStart"/>
-      <w:r>
-        <w:t>ui</w:t>
-      </w:r>
-      <w:proofErr w:type="spellEnd"/>
-      <w:r>
-        <w:t xml:space="preserve"> folder.</w:t>
+        <w:t>In VS Code, open the integrated terminal at your frontend-ui folder.</w:t>
       </w:r>
     </w:p>
     <w:p>
@@ -41,43 +33,9 @@
       </w:r>
     </w:p>
     <w:p>
-      <w:proofErr w:type="spellStart"/>
-      <w:r>
-        <w:t>npm</w:t>
-      </w:r>
-      <w:proofErr w:type="spellEnd"/>
-      <w:r>
-        <w:t xml:space="preserve"> create </w:t>
-      </w:r>
-      <w:proofErr w:type="spellStart"/>
-      <w:r>
-        <w:t>vite@</w:t>
-      </w:r>
-      <w:proofErr w:type="gramStart"/>
-      <w:r>
-        <w:t>latest</w:t>
-      </w:r>
-      <w:proofErr w:type="spellEnd"/>
-      <w:r>
-        <w:t xml:space="preserve"> .</w:t>
-      </w:r>
-      <w:proofErr w:type="gramEnd"/>
-      <w:r>
-        <w:t xml:space="preserve"> -- --</w:t>
-      </w:r>
-      <w:proofErr w:type="gramStart"/>
-      <w:r>
-        <w:t>template</w:t>
-      </w:r>
-      <w:proofErr w:type="gramEnd"/>
-      <w:r>
-        <w:t xml:space="preserve"> react-</w:t>
-      </w:r>
-      <w:proofErr w:type="spellStart"/>
-      <w:r>
-        <w:t>ts</w:t>
-      </w:r>
-      <w:proofErr w:type="spellEnd"/>
+      <w:r>
+        <w:t>npm create vite@latest . -- --template react-ts</w:t>
+      </w:r>
     </w:p>
     <w:p>
       <w:r>
@@ -96,43 +54,7 @@
         </w:numPr>
       </w:pPr>
       <w:r>
-        <w:t>Creates all the boilerplate files (</w:t>
-      </w:r>
-      <w:proofErr w:type="spellStart"/>
-      <w:proofErr w:type="gramStart"/>
-      <w:r>
-        <w:t>package.json</w:t>
-      </w:r>
-      <w:proofErr w:type="spellEnd"/>
-      <w:proofErr w:type="gramEnd"/>
-      <w:r>
-        <w:t xml:space="preserve">, </w:t>
-      </w:r>
-      <w:proofErr w:type="spellStart"/>
-      <w:proofErr w:type="gramStart"/>
-      <w:r>
-        <w:t>tsconfig.json</w:t>
-      </w:r>
-      <w:proofErr w:type="spellEnd"/>
-      <w:proofErr w:type="gramEnd"/>
-      <w:r>
-        <w:t xml:space="preserve">, </w:t>
-      </w:r>
-      <w:proofErr w:type="spellStart"/>
-      <w:r>
-        <w:t>vite.config.ts</w:t>
-      </w:r>
-      <w:proofErr w:type="spellEnd"/>
-      <w:r>
-        <w:t xml:space="preserve">, </w:t>
-      </w:r>
-      <w:proofErr w:type="spellStart"/>
-      <w:r>
-        <w:t>src</w:t>
-      </w:r>
-      <w:proofErr w:type="spellEnd"/>
-      <w:r>
-        <w:t>/, etc.)</w:t>
+        <w:t>Creates all the boilerplate files (package.json, tsconfig.json, vite.config.ts, src/, etc.)</w:t>
       </w:r>
     </w:p>
     <w:p>
@@ -154,61 +76,19 @@
         </w:numPr>
       </w:pPr>
       <w:r>
-        <w:t xml:space="preserve">Sets us up to </w:t>
-      </w:r>
-      <w:proofErr w:type="gramStart"/>
-      <w:r>
-        <w:t>use .</w:t>
-      </w:r>
-      <w:proofErr w:type="spellStart"/>
-      <w:r>
-        <w:t>tsx</w:t>
-      </w:r>
-      <w:proofErr w:type="spellEnd"/>
-      <w:proofErr w:type="gramEnd"/>
-      <w:r>
-        <w:t xml:space="preserve"> for components (matching our </w:t>
-      </w:r>
-      <w:proofErr w:type="spellStart"/>
-      <w:r>
-        <w:t>src</w:t>
-      </w:r>
-      <w:proofErr w:type="spellEnd"/>
-      <w:r>
-        <w:t>/nodes/</w:t>
-      </w:r>
-      <w:proofErr w:type="spellStart"/>
-      <w:r>
-        <w:t>index.tsx</w:t>
-      </w:r>
-      <w:proofErr w:type="spellEnd"/>
-      <w:r>
-        <w:t xml:space="preserve"> and types/*.</w:t>
-      </w:r>
-      <w:proofErr w:type="spellStart"/>
-      <w:r>
-        <w:t>ts</w:t>
-      </w:r>
-      <w:proofErr w:type="spellEnd"/>
-      <w:r>
-        <w:t xml:space="preserve"> references)</w:t>
-      </w:r>
-    </w:p>
-    <w:p>
-      <w:r>
-        <w:t>Once that finishes, you’ll see a complete folder structure under frontend-</w:t>
-      </w:r>
-      <w:proofErr w:type="spellStart"/>
-      <w:r>
-        <w:t>ui</w:t>
-      </w:r>
-      <w:proofErr w:type="spellEnd"/>
-      <w:r>
-        <w:t xml:space="preserve"> matching a standard Vite + React-TS project.</w:t>
-      </w:r>
-    </w:p>
-    <w:p>
-      <w:r>
+        <w:t>Sets us up to use .tsx for components (matching our src/nodes/index.tsx and types/*.ts references)</w:t>
+      </w:r>
+    </w:p>
+    <w:p>
+      <w:r>
+        <w:t>Once that finishes, you’ll see a complete folder structure under frontend-ui matching a standard Vite + React-TS project.</w:t>
+      </w:r>
+    </w:p>
+    <w:p>
+      <w:r>
+        <w:rPr>
+          <w:noProof/>
+        </w:rPr>
         <w:drawing>
           <wp:inline distT="0" distB="0" distL="0" distR="0" wp14:anchorId="6DA9F607" wp14:editId="00E5D7CF">
             <wp:extent cx="5943600" cy="1753235"/>
@@ -259,26 +139,10 @@
         <w:t>e</w:t>
       </w:r>
       <w:r>
-        <w:t xml:space="preserve"> line “</w:t>
-      </w:r>
-      <w:proofErr w:type="spellStart"/>
-      <w:r>
-        <w:t>npm</w:t>
-      </w:r>
-      <w:proofErr w:type="spellEnd"/>
-      <w:r>
-        <w:t xml:space="preserve"> install”</w:t>
-      </w:r>
-      <w:r>
-        <w:t>. We do not need to run “</w:t>
-      </w:r>
-      <w:proofErr w:type="spellStart"/>
-      <w:r>
-        <w:t>npm</w:t>
-      </w:r>
-      <w:proofErr w:type="spellEnd"/>
-      <w:r>
-        <w:t xml:space="preserve"> run dev” yet. We have more command lin</w:t>
+        <w:t xml:space="preserve"> line “npm install”</w:t>
+      </w:r>
+      <w:r>
+        <w:t>. We do not need to run “npm run dev” yet. We have more command lin</w:t>
       </w:r>
       <w:r>
         <w:t>e</w:t>
@@ -289,6 +153,9 @@
     </w:p>
     <w:p>
       <w:r>
+        <w:rPr>
+          <w:noProof/>
+        </w:rPr>
         <w:drawing>
           <wp:inline distT="0" distB="0" distL="0" distR="0" wp14:anchorId="68B6CF54" wp14:editId="28FB779C">
             <wp:extent cx="5943600" cy="1346200"/>
@@ -333,6 +200,9 @@
     </w:p>
     <w:p>
       <w:r>
+        <w:rPr>
+          <w:noProof/>
+        </w:rPr>
         <w:lastRenderedPageBreak/>
         <w:drawing>
           <wp:inline distT="0" distB="0" distL="0" distR="0" wp14:anchorId="2DFFBAA8" wp14:editId="0F0A285E">
@@ -373,37 +243,19 @@
     </w:p>
     <w:p>
       <w:r>
-        <w:t xml:space="preserve">If you do run the app so far, you will get the default </w:t>
-      </w:r>
-      <w:proofErr w:type="spellStart"/>
-      <w:r>
-        <w:t>vite</w:t>
-      </w:r>
-      <w:proofErr w:type="spellEnd"/>
-      <w:r>
-        <w:t xml:space="preserve"> / react page.</w:t>
-      </w:r>
-    </w:p>
-    <w:p>
-      <w:proofErr w:type="spellStart"/>
-      <w:r>
-        <w:t>Eg.</w:t>
-      </w:r>
-      <w:proofErr w:type="spellEnd"/>
-      <w:r>
-        <w:t xml:space="preserve"> Typing in to the terminal “</w:t>
-      </w:r>
-      <w:proofErr w:type="spellStart"/>
-      <w:r>
-        <w:t>npm</w:t>
-      </w:r>
-      <w:proofErr w:type="spellEnd"/>
-      <w:r>
-        <w:t xml:space="preserve"> run dev” and clicking enter, you get this:</w:t>
-      </w:r>
-    </w:p>
-    <w:p>
-      <w:r>
+        <w:t>If you do run the app so far, you will get the default vite / react page.</w:t>
+      </w:r>
+    </w:p>
+    <w:p>
+      <w:r>
+        <w:t>Eg. Typing in to the terminal “npm run dev” and clicking enter, you get this:</w:t>
+      </w:r>
+    </w:p>
+    <w:p>
+      <w:r>
+        <w:rPr>
+          <w:noProof/>
+        </w:rPr>
         <w:drawing>
           <wp:inline distT="0" distB="0" distL="0" distR="0" wp14:anchorId="5A1DE430" wp14:editId="3A021568">
             <wp:extent cx="5943600" cy="1657350"/>
@@ -460,6 +312,9 @@
         <w:br/>
       </w:r>
       <w:r>
+        <w:rPr>
+          <w:noProof/>
+        </w:rPr>
         <w:drawing>
           <wp:inline distT="0" distB="0" distL="0" distR="0" wp14:anchorId="7F74FB6C" wp14:editId="7E338008">
             <wp:extent cx="5943600" cy="5323840"/>
@@ -485,6 +340,50 @@
                     <a:xfrm>
                       <a:off x="0" y="0"/>
                       <a:ext cx="5943600" cy="5323840"/>
+                    </a:xfrm>
+                    <a:prstGeom prst="rect">
+                      <a:avLst/>
+                    </a:prstGeom>
+                  </pic:spPr>
+                </pic:pic>
+              </a:graphicData>
+            </a:graphic>
+          </wp:inline>
+        </w:drawing>
+      </w:r>
+    </w:p>
+    <w:p>
+      <w:r>
+        <w:t>Close the tab for now and in Visual Studio Code, type q, then press enter, to stop the localhost:5173 app server.</w:t>
+      </w:r>
+    </w:p>
+    <w:p>
+      <w:r>
+        <w:drawing>
+          <wp:inline distT="0" distB="0" distL="0" distR="0" wp14:anchorId="17269DD3" wp14:editId="5C19E365">
+            <wp:extent cx="5943600" cy="1220470"/>
+            <wp:effectExtent l="0" t="0" r="0" b="0"/>
+            <wp:docPr id="1168607298" name="Picture 1" descr="A black screen with white text&#10;&#10;AI-generated content may be incorrect."/>
+            <wp:cNvGraphicFramePr>
+              <a:graphicFrameLocks xmlns:a="http://schemas.openxmlformats.org/drawingml/2006/main" noChangeAspect="1"/>
+            </wp:cNvGraphicFramePr>
+            <a:graphic xmlns:a="http://schemas.openxmlformats.org/drawingml/2006/main">
+              <a:graphicData uri="http://schemas.openxmlformats.org/drawingml/2006/picture">
+                <pic:pic xmlns:pic="http://schemas.openxmlformats.org/drawingml/2006/picture">
+                  <pic:nvPicPr>
+                    <pic:cNvPr id="1168607298" name="Picture 1" descr="A black screen with white text&#10;&#10;AI-generated content may be incorrect."/>
+                    <pic:cNvPicPr/>
+                  </pic:nvPicPr>
+                  <pic:blipFill>
+                    <a:blip r:embed="rId10"/>
+                    <a:stretch>
+                      <a:fillRect/>
+                    </a:stretch>
+                  </pic:blipFill>
+                  <pic:spPr>
+                    <a:xfrm>
+                      <a:off x="0" y="0"/>
+                      <a:ext cx="5943600" cy="1220470"/>
                     </a:xfrm>
                     <a:prstGeom prst="rect">
                       <a:avLst/>
@@ -1385,6 +1284,7 @@
   <w:style w:type="character" w:default="1" w:styleId="DefaultParagraphFont">
     <w:name w:val="Default Paragraph Font"/>
     <w:uiPriority w:val="1"/>
+    <w:semiHidden/>
     <w:unhideWhenUsed/>
   </w:style>
   <w:style w:type="table" w:default="1" w:styleId="TableNormal">

</xml_diff>

<commit_message>
Correcting reactflow console errors
</commit_message>
<xml_diff>
--- a/client/frontend-ui/Docs/Build a workflow app in react v 1.docx
+++ b/client/frontend-ui/Docs/Build a workflow app in react v 1.docx
@@ -9,6 +9,9 @@
       <w:r>
         <w:t>Step 1: Initialize the Vite React project</w:t>
       </w:r>
+      <w:r>
+        <w:t xml:space="preserve"> with dependencies</w:t>
+      </w:r>
     </w:p>
     <w:p>
       <w:pPr>
@@ -18,7 +21,15 @@
         </w:numPr>
       </w:pPr>
       <w:r>
-        <w:t>In VS Code, open the integrated terminal at your frontend-ui folder.</w:t>
+        <w:t>In VS Code, open the integrated terminal at your frontend-</w:t>
+      </w:r>
+      <w:proofErr w:type="spellStart"/>
+      <w:r>
+        <w:t>ui</w:t>
+      </w:r>
+      <w:proofErr w:type="spellEnd"/>
+      <w:r>
+        <w:t xml:space="preserve"> folder.</w:t>
       </w:r>
     </w:p>
     <w:p>
@@ -33,9 +44,43 @@
       </w:r>
     </w:p>
     <w:p>
-      <w:r>
-        <w:t>npm create vite@latest . -- --template react-ts</w:t>
-      </w:r>
+      <w:proofErr w:type="spellStart"/>
+      <w:r>
+        <w:t>npm</w:t>
+      </w:r>
+      <w:proofErr w:type="spellEnd"/>
+      <w:r>
+        <w:t xml:space="preserve"> create </w:t>
+      </w:r>
+      <w:proofErr w:type="spellStart"/>
+      <w:r>
+        <w:t>vite@</w:t>
+      </w:r>
+      <w:proofErr w:type="gramStart"/>
+      <w:r>
+        <w:t>latest</w:t>
+      </w:r>
+      <w:proofErr w:type="spellEnd"/>
+      <w:r>
+        <w:t xml:space="preserve"> .</w:t>
+      </w:r>
+      <w:proofErr w:type="gramEnd"/>
+      <w:r>
+        <w:t xml:space="preserve"> -- --</w:t>
+      </w:r>
+      <w:proofErr w:type="gramStart"/>
+      <w:r>
+        <w:t>template</w:t>
+      </w:r>
+      <w:proofErr w:type="gramEnd"/>
+      <w:r>
+        <w:t xml:space="preserve"> react-</w:t>
+      </w:r>
+      <w:proofErr w:type="spellStart"/>
+      <w:r>
+        <w:t>ts</w:t>
+      </w:r>
+      <w:proofErr w:type="spellEnd"/>
     </w:p>
     <w:p>
       <w:r>
@@ -54,7 +99,43 @@
         </w:numPr>
       </w:pPr>
       <w:r>
-        <w:t>Creates all the boilerplate files (package.json, tsconfig.json, vite.config.ts, src/, etc.)</w:t>
+        <w:t>Creates all the boilerplate files (</w:t>
+      </w:r>
+      <w:proofErr w:type="spellStart"/>
+      <w:proofErr w:type="gramStart"/>
+      <w:r>
+        <w:t>package.json</w:t>
+      </w:r>
+      <w:proofErr w:type="spellEnd"/>
+      <w:proofErr w:type="gramEnd"/>
+      <w:r>
+        <w:t xml:space="preserve">, </w:t>
+      </w:r>
+      <w:proofErr w:type="spellStart"/>
+      <w:proofErr w:type="gramStart"/>
+      <w:r>
+        <w:t>tsconfig.json</w:t>
+      </w:r>
+      <w:proofErr w:type="spellEnd"/>
+      <w:proofErr w:type="gramEnd"/>
+      <w:r>
+        <w:t xml:space="preserve">, </w:t>
+      </w:r>
+      <w:proofErr w:type="spellStart"/>
+      <w:r>
+        <w:t>vite.config.ts</w:t>
+      </w:r>
+      <w:proofErr w:type="spellEnd"/>
+      <w:r>
+        <w:t xml:space="preserve">, </w:t>
+      </w:r>
+      <w:proofErr w:type="spellStart"/>
+      <w:r>
+        <w:t>src</w:t>
+      </w:r>
+      <w:proofErr w:type="spellEnd"/>
+      <w:r>
+        <w:t>/, etc.)</w:t>
       </w:r>
     </w:p>
     <w:p>
@@ -76,12 +157,57 @@
         </w:numPr>
       </w:pPr>
       <w:r>
-        <w:t>Sets us up to use .tsx for components (matching our src/nodes/index.tsx and types/*.ts references)</w:t>
+        <w:t xml:space="preserve">Sets us up to </w:t>
+      </w:r>
+      <w:proofErr w:type="gramStart"/>
+      <w:r>
+        <w:t>use .</w:t>
+      </w:r>
+      <w:proofErr w:type="spellStart"/>
+      <w:r>
+        <w:t>tsx</w:t>
+      </w:r>
+      <w:proofErr w:type="spellEnd"/>
+      <w:proofErr w:type="gramEnd"/>
+      <w:r>
+        <w:t xml:space="preserve"> for components (matching our </w:t>
+      </w:r>
+      <w:proofErr w:type="spellStart"/>
+      <w:r>
+        <w:t>src</w:t>
+      </w:r>
+      <w:proofErr w:type="spellEnd"/>
+      <w:r>
+        <w:t>/nodes/</w:t>
+      </w:r>
+      <w:proofErr w:type="spellStart"/>
+      <w:r>
+        <w:t>index.tsx</w:t>
+      </w:r>
+      <w:proofErr w:type="spellEnd"/>
+      <w:r>
+        <w:t xml:space="preserve"> and types/*.</w:t>
+      </w:r>
+      <w:proofErr w:type="spellStart"/>
+      <w:r>
+        <w:t>ts</w:t>
+      </w:r>
+      <w:proofErr w:type="spellEnd"/>
+      <w:r>
+        <w:t xml:space="preserve"> references)</w:t>
       </w:r>
     </w:p>
     <w:p>
       <w:r>
-        <w:t>Once that finishes, you’ll see a complete folder structure under frontend-ui matching a standard Vite + React-TS project.</w:t>
+        <w:t>Once that finishes, you’ll see a complete folder structure under frontend-</w:t>
+      </w:r>
+      <w:proofErr w:type="spellStart"/>
+      <w:r>
+        <w:t>ui</w:t>
+      </w:r>
+      <w:proofErr w:type="spellEnd"/>
+      <w:r>
+        <w:t xml:space="preserve"> matching a standard Vite + React-TS project.</w:t>
       </w:r>
     </w:p>
     <w:p>
@@ -139,10 +265,26 @@
         <w:t>e</w:t>
       </w:r>
       <w:r>
-        <w:t xml:space="preserve"> line “npm install”</w:t>
-      </w:r>
-      <w:r>
-        <w:t>. We do not need to run “npm run dev” yet. We have more command lin</w:t>
+        <w:t xml:space="preserve"> line “</w:t>
+      </w:r>
+      <w:proofErr w:type="spellStart"/>
+      <w:r>
+        <w:t>npm</w:t>
+      </w:r>
+      <w:proofErr w:type="spellEnd"/>
+      <w:r>
+        <w:t xml:space="preserve"> install”</w:t>
+      </w:r>
+      <w:r>
+        <w:t>. We do not need to run “</w:t>
+      </w:r>
+      <w:proofErr w:type="spellStart"/>
+      <w:r>
+        <w:t>npm</w:t>
+      </w:r>
+      <w:proofErr w:type="spellEnd"/>
+      <w:r>
+        <w:t xml:space="preserve"> run dev” yet. We have more command lin</w:t>
       </w:r>
       <w:r>
         <w:t>e</w:t>
@@ -243,12 +385,33 @@
     </w:p>
     <w:p>
       <w:r>
-        <w:t>If you do run the app so far, you will get the default vite / react page.</w:t>
+        <w:t xml:space="preserve">If you do run the app so far, you will get the default </w:t>
+      </w:r>
+      <w:proofErr w:type="spellStart"/>
+      <w:r>
+        <w:t>vite</w:t>
+      </w:r>
+      <w:proofErr w:type="spellEnd"/>
+      <w:r>
+        <w:t xml:space="preserve"> / react page.</w:t>
       </w:r>
     </w:p>
     <w:p>
-      <w:r>
-        <w:t>Eg. Typing in to the terminal “npm run dev” and clicking enter, you get this:</w:t>
+      <w:proofErr w:type="spellStart"/>
+      <w:r>
+        <w:t>Eg.</w:t>
+      </w:r>
+      <w:proofErr w:type="spellEnd"/>
+      <w:r>
+        <w:t xml:space="preserve"> Typing in to the terminal “</w:t>
+      </w:r>
+      <w:proofErr w:type="spellStart"/>
+      <w:r>
+        <w:t>npm</w:t>
+      </w:r>
+      <w:proofErr w:type="spellEnd"/>
+      <w:r>
+        <w:t xml:space="preserve"> run dev” and clicking enter, you get this:</w:t>
       </w:r>
     </w:p>
     <w:p>
@@ -293,6 +456,7 @@
         </w:drawing>
       </w:r>
     </w:p>
+    <w:p/>
     <w:p>
       <w:r>
         <w:lastRenderedPageBreak/>
@@ -359,6 +523,9 @@
     </w:p>
     <w:p>
       <w:r>
+        <w:rPr>
+          <w:noProof/>
+        </w:rPr>
         <w:drawing>
           <wp:inline distT="0" distB="0" distL="0" distR="0" wp14:anchorId="17269DD3" wp14:editId="5C19E365">
             <wp:extent cx="5943600" cy="1220470"/>
@@ -396,6 +563,2093 @@
         </w:drawing>
       </w:r>
     </w:p>
+    <w:p>
+      <w:r>
+        <w:t xml:space="preserve">We still need to install the special technology called React-Flow library, which </w:t>
+      </w:r>
+      <w:r>
+        <w:t>exposes the &lt;</w:t>
+      </w:r>
+      <w:proofErr w:type="spellStart"/>
+      <w:r>
+        <w:t>ReactFlow</w:t>
+      </w:r>
+      <w:proofErr w:type="spellEnd"/>
+      <w:r>
+        <w:t>&gt; component that under the hood manages an interactive canvas</w:t>
+      </w:r>
+      <w:r>
+        <w:t>. We need that to display nodes etc.</w:t>
+      </w:r>
+    </w:p>
+    <w:p>
+      <w:r>
+        <w:lastRenderedPageBreak/>
+        <w:t>In terminal, type:</w:t>
+      </w:r>
+    </w:p>
+    <w:p>
+      <w:proofErr w:type="spellStart"/>
+      <w:r>
+        <w:t>npm</w:t>
+      </w:r>
+      <w:proofErr w:type="spellEnd"/>
+      <w:r>
+        <w:t xml:space="preserve"> install </w:t>
+      </w:r>
+      <w:proofErr w:type="spellStart"/>
+      <w:r>
+        <w:t>reactflow</w:t>
+      </w:r>
+      <w:proofErr w:type="spellEnd"/>
+    </w:p>
+    <w:p>
+      <w:r>
+        <w:rPr>
+          <w:noProof/>
+        </w:rPr>
+        <w:drawing>
+          <wp:inline distT="0" distB="0" distL="0" distR="0" wp14:anchorId="311C3DEF" wp14:editId="21FB3695">
+            <wp:extent cx="5943600" cy="1779905"/>
+            <wp:effectExtent l="0" t="0" r="0" b="0"/>
+            <wp:docPr id="1546177724" name="Picture 1" descr="A computer screen with text and numbers&#10;&#10;AI-generated content may be incorrect."/>
+            <wp:cNvGraphicFramePr>
+              <a:graphicFrameLocks xmlns:a="http://schemas.openxmlformats.org/drawingml/2006/main" noChangeAspect="1"/>
+            </wp:cNvGraphicFramePr>
+            <a:graphic xmlns:a="http://schemas.openxmlformats.org/drawingml/2006/main">
+              <a:graphicData uri="http://schemas.openxmlformats.org/drawingml/2006/picture">
+                <pic:pic xmlns:pic="http://schemas.openxmlformats.org/drawingml/2006/picture">
+                  <pic:nvPicPr>
+                    <pic:cNvPr id="1546177724" name="Picture 1" descr="A computer screen with text and numbers&#10;&#10;AI-generated content may be incorrect."/>
+                    <pic:cNvPicPr/>
+                  </pic:nvPicPr>
+                  <pic:blipFill>
+                    <a:blip r:embed="rId11"/>
+                    <a:stretch>
+                      <a:fillRect/>
+                    </a:stretch>
+                  </pic:blipFill>
+                  <pic:spPr>
+                    <a:xfrm>
+                      <a:off x="0" y="0"/>
+                      <a:ext cx="5943600" cy="1779905"/>
+                    </a:xfrm>
+                    <a:prstGeom prst="rect">
+                      <a:avLst/>
+                    </a:prstGeom>
+                  </pic:spPr>
+                </pic:pic>
+              </a:graphicData>
+            </a:graphic>
+          </wp:inline>
+        </w:drawing>
+      </w:r>
+    </w:p>
+    <w:p>
+      <w:pPr>
+        <w:pStyle w:val="Heading2"/>
+      </w:pPr>
+      <w:r>
+        <w:t>Summary</w:t>
+      </w:r>
+    </w:p>
+    <w:p>
+      <w:proofErr w:type="gramStart"/>
+      <w:r>
+        <w:t xml:space="preserve">  </w:t>
+      </w:r>
+      <w:proofErr w:type="spellStart"/>
+      <w:r>
+        <w:rPr>
+          <w:b/>
+          <w:bCs/>
+        </w:rPr>
+        <w:t>npm</w:t>
+      </w:r>
+      <w:proofErr w:type="spellEnd"/>
+      <w:proofErr w:type="gramEnd"/>
+      <w:r>
+        <w:rPr>
+          <w:b/>
+          <w:bCs/>
+        </w:rPr>
+        <w:t xml:space="preserve"> create </w:t>
+      </w:r>
+      <w:proofErr w:type="spellStart"/>
+      <w:r>
+        <w:rPr>
+          <w:b/>
+          <w:bCs/>
+        </w:rPr>
+        <w:t>vite@</w:t>
+      </w:r>
+      <w:proofErr w:type="gramStart"/>
+      <w:r>
+        <w:rPr>
+          <w:b/>
+          <w:bCs/>
+        </w:rPr>
+        <w:t>latest</w:t>
+      </w:r>
+      <w:proofErr w:type="spellEnd"/>
+      <w:r>
+        <w:rPr>
+          <w:b/>
+          <w:bCs/>
+        </w:rPr>
+        <w:t xml:space="preserve"> .</w:t>
+      </w:r>
+      <w:proofErr w:type="gramEnd"/>
+      <w:r>
+        <w:rPr>
+          <w:b/>
+          <w:bCs/>
+        </w:rPr>
+        <w:t xml:space="preserve"> -- --</w:t>
+      </w:r>
+      <w:proofErr w:type="gramStart"/>
+      <w:r>
+        <w:rPr>
+          <w:b/>
+          <w:bCs/>
+        </w:rPr>
+        <w:t>template</w:t>
+      </w:r>
+      <w:proofErr w:type="gramEnd"/>
+      <w:r>
+        <w:rPr>
+          <w:b/>
+          <w:bCs/>
+        </w:rPr>
+        <w:t xml:space="preserve"> react-</w:t>
+      </w:r>
+      <w:proofErr w:type="spellStart"/>
+      <w:r>
+        <w:rPr>
+          <w:b/>
+          <w:bCs/>
+        </w:rPr>
+        <w:t>ts</w:t>
+      </w:r>
+      <w:proofErr w:type="spellEnd"/>
+      <w:r>
+        <w:br/>
+        <w:t>Bootstraps a React + TypeScript Vite app, creating all the boilerplate (</w:t>
+      </w:r>
+      <w:proofErr w:type="spellStart"/>
+      <w:proofErr w:type="gramStart"/>
+      <w:r>
+        <w:t>package.json</w:t>
+      </w:r>
+      <w:proofErr w:type="spellEnd"/>
+      <w:proofErr w:type="gramEnd"/>
+      <w:r>
+        <w:t xml:space="preserve">, </w:t>
+      </w:r>
+      <w:proofErr w:type="spellStart"/>
+      <w:proofErr w:type="gramStart"/>
+      <w:r>
+        <w:t>tsconfig.json</w:t>
+      </w:r>
+      <w:proofErr w:type="spellEnd"/>
+      <w:proofErr w:type="gramEnd"/>
+      <w:r>
+        <w:t xml:space="preserve">, </w:t>
+      </w:r>
+      <w:proofErr w:type="spellStart"/>
+      <w:r>
+        <w:t>vite.config.ts</w:t>
+      </w:r>
+      <w:proofErr w:type="spellEnd"/>
+      <w:r>
+        <w:t xml:space="preserve">, </w:t>
+      </w:r>
+      <w:proofErr w:type="spellStart"/>
+      <w:r>
+        <w:t>src</w:t>
+      </w:r>
+      <w:proofErr w:type="spellEnd"/>
+      <w:r>
+        <w:t xml:space="preserve">/, etc.) so you can </w:t>
+      </w:r>
+      <w:proofErr w:type="gramStart"/>
+      <w:r>
+        <w:t>write .</w:t>
+      </w:r>
+      <w:proofErr w:type="spellStart"/>
+      <w:r>
+        <w:t>tsx</w:t>
+      </w:r>
+      <w:proofErr w:type="spellEnd"/>
+      <w:proofErr w:type="gramEnd"/>
+      <w:r>
+        <w:t xml:space="preserve"> components immediately.</w:t>
+      </w:r>
+    </w:p>
+    <w:p>
+      <w:proofErr w:type="gramStart"/>
+      <w:r>
+        <w:t xml:space="preserve">  </w:t>
+      </w:r>
+      <w:proofErr w:type="spellStart"/>
+      <w:r>
+        <w:rPr>
+          <w:b/>
+          <w:bCs/>
+        </w:rPr>
+        <w:t>npm</w:t>
+      </w:r>
+      <w:proofErr w:type="spellEnd"/>
+      <w:proofErr w:type="gramEnd"/>
+      <w:r>
+        <w:rPr>
+          <w:b/>
+          <w:bCs/>
+        </w:rPr>
+        <w:t xml:space="preserve"> install</w:t>
+      </w:r>
+      <w:r>
+        <w:br/>
+        <w:t>Installs the core dependencies Vite generated (React, React DOM, TypeScript, Vite plugins).</w:t>
+      </w:r>
+    </w:p>
+    <w:p>
+      <w:proofErr w:type="gramStart"/>
+      <w:r>
+        <w:t xml:space="preserve">  </w:t>
+      </w:r>
+      <w:proofErr w:type="spellStart"/>
+      <w:r>
+        <w:rPr>
+          <w:b/>
+          <w:bCs/>
+        </w:rPr>
+        <w:t>npm</w:t>
+      </w:r>
+      <w:proofErr w:type="spellEnd"/>
+      <w:proofErr w:type="gramEnd"/>
+      <w:r>
+        <w:rPr>
+          <w:b/>
+          <w:bCs/>
+        </w:rPr>
+        <w:t xml:space="preserve"> install </w:t>
+      </w:r>
+      <w:proofErr w:type="spellStart"/>
+      <w:r>
+        <w:rPr>
+          <w:b/>
+          <w:bCs/>
+        </w:rPr>
+        <w:t>reactflow</w:t>
+      </w:r>
+      <w:proofErr w:type="spellEnd"/>
+      <w:r>
+        <w:br/>
+        <w:t>Adds the React-Flow library, which provides the &lt;</w:t>
+      </w:r>
+      <w:proofErr w:type="spellStart"/>
+      <w:r>
+        <w:t>ReactFlow</w:t>
+      </w:r>
+      <w:proofErr w:type="spellEnd"/>
+      <w:r>
+        <w:t xml:space="preserve"> /&gt; canvas and node primitives we’ll use.</w:t>
+      </w:r>
+    </w:p>
+    <w:p>
+      <w:proofErr w:type="gramStart"/>
+      <w:r>
+        <w:t xml:space="preserve">  </w:t>
+      </w:r>
+      <w:proofErr w:type="spellStart"/>
+      <w:r>
+        <w:rPr>
+          <w:b/>
+          <w:bCs/>
+        </w:rPr>
+        <w:t>npm</w:t>
+      </w:r>
+      <w:proofErr w:type="spellEnd"/>
+      <w:proofErr w:type="gramEnd"/>
+      <w:r>
+        <w:rPr>
+          <w:b/>
+          <w:bCs/>
+        </w:rPr>
+        <w:t xml:space="preserve"> run dev</w:t>
+      </w:r>
+      <w:r>
+        <w:br/>
+        <w:t>Launches Vite’s development server (usually at http://localhost:5173), verifying everything compiles and loads correctly.</w:t>
+      </w:r>
+    </w:p>
+    <w:p>
+      <w:pPr>
+        <w:pStyle w:val="Heading1"/>
+      </w:pPr>
+      <w:r>
+        <w:rPr>
+          <w:b/>
+          <w:bCs/>
+        </w:rPr>
+        <w:t>Step 2: Add the Canvas component</w:t>
+      </w:r>
+      <w:r>
+        <w:t xml:space="preserve"> and wire in our first dummy node</w:t>
+      </w:r>
+    </w:p>
+    <w:p>
+      <w:r>
+        <w:t xml:space="preserve">Create a new file at </w:t>
+      </w:r>
+      <w:proofErr w:type="spellStart"/>
+      <w:r>
+        <w:t>src</w:t>
+      </w:r>
+      <w:proofErr w:type="spellEnd"/>
+      <w:r>
+        <w:t>/components/</w:t>
+      </w:r>
+      <w:proofErr w:type="spellStart"/>
+      <w:r>
+        <w:t>Canvas.tsx</w:t>
+      </w:r>
+      <w:proofErr w:type="spellEnd"/>
+      <w:r>
+        <w:t xml:space="preserve"> with the following content</w:t>
+      </w:r>
+      <w:r>
+        <w:t>:</w:t>
+      </w:r>
+    </w:p>
+    <w:tbl>
+      <w:tblPr>
+        <w:tblStyle w:val="TableGrid"/>
+        <w:tblW w:w="0" w:type="auto"/>
+        <w:tblLook w:val="04A0" w:firstRow="1" w:lastRow="0" w:firstColumn="1" w:lastColumn="0" w:noHBand="0" w:noVBand="1"/>
+      </w:tblPr>
+      <w:tblGrid>
+        <w:gridCol w:w="9350"/>
+      </w:tblGrid>
+      <w:tr>
+        <w:tc>
+          <w:tcPr>
+            <w:tcW w:w="9350" w:type="dxa"/>
+          </w:tcPr>
+          <w:p>
+            <w:pPr>
+              <w:rPr>
+                <w:rFonts w:asciiTheme="majorHAnsi" w:hAnsiTheme="majorHAnsi" w:cstheme="majorHAnsi"/>
+              </w:rPr>
+            </w:pPr>
+            <w:r>
+              <w:rPr>
+                <w:rFonts w:asciiTheme="majorHAnsi" w:hAnsiTheme="majorHAnsi" w:cstheme="majorHAnsi"/>
+              </w:rPr>
+              <w:t xml:space="preserve">// </w:t>
+            </w:r>
+            <w:proofErr w:type="spellStart"/>
+            <w:r>
+              <w:rPr>
+                <w:rFonts w:asciiTheme="majorHAnsi" w:hAnsiTheme="majorHAnsi" w:cstheme="majorHAnsi"/>
+              </w:rPr>
+              <w:t>src</w:t>
+            </w:r>
+            <w:proofErr w:type="spellEnd"/>
+            <w:r>
+              <w:rPr>
+                <w:rFonts w:asciiTheme="majorHAnsi" w:hAnsiTheme="majorHAnsi" w:cstheme="majorHAnsi"/>
+              </w:rPr>
+              <w:t>/components/</w:t>
+            </w:r>
+            <w:proofErr w:type="spellStart"/>
+            <w:r>
+              <w:rPr>
+                <w:rFonts w:asciiTheme="majorHAnsi" w:hAnsiTheme="majorHAnsi" w:cstheme="majorHAnsi"/>
+              </w:rPr>
+              <w:t>Canvas.tsx</w:t>
+            </w:r>
+            <w:proofErr w:type="spellEnd"/>
+          </w:p>
+          <w:p>
+            <w:pPr>
+              <w:rPr>
+                <w:rFonts w:asciiTheme="majorHAnsi" w:hAnsiTheme="majorHAnsi" w:cstheme="majorHAnsi"/>
+              </w:rPr>
+            </w:pPr>
+          </w:p>
+          <w:p>
+            <w:pPr>
+              <w:rPr>
+                <w:rFonts w:asciiTheme="majorHAnsi" w:hAnsiTheme="majorHAnsi" w:cstheme="majorHAnsi"/>
+              </w:rPr>
+            </w:pPr>
+            <w:r>
+              <w:rPr>
+                <w:rFonts w:asciiTheme="majorHAnsi" w:hAnsiTheme="majorHAnsi" w:cstheme="majorHAnsi"/>
+              </w:rPr>
+              <w:t xml:space="preserve">// &lt;&lt;canvas-imports&gt;&gt;  </w:t>
+            </w:r>
+          </w:p>
+          <w:p>
+            <w:pPr>
+              <w:rPr>
+                <w:rFonts w:asciiTheme="majorHAnsi" w:hAnsiTheme="majorHAnsi" w:cstheme="majorHAnsi"/>
+              </w:rPr>
+            </w:pPr>
+            <w:r>
+              <w:rPr>
+                <w:rFonts w:asciiTheme="majorHAnsi" w:hAnsiTheme="majorHAnsi" w:cstheme="majorHAnsi"/>
+              </w:rPr>
+              <w:t>import React from 'react</w:t>
+            </w:r>
+            <w:proofErr w:type="gramStart"/>
+            <w:r>
+              <w:rPr>
+                <w:rFonts w:asciiTheme="majorHAnsi" w:hAnsiTheme="majorHAnsi" w:cstheme="majorHAnsi"/>
+              </w:rPr>
+              <w:t>';</w:t>
+            </w:r>
+            <w:proofErr w:type="gramEnd"/>
+            <w:r>
+              <w:rPr>
+                <w:rFonts w:asciiTheme="majorHAnsi" w:hAnsiTheme="majorHAnsi" w:cstheme="majorHAnsi"/>
+              </w:rPr>
+              <w:t xml:space="preserve">  </w:t>
+            </w:r>
+          </w:p>
+          <w:p>
+            <w:pPr>
+              <w:rPr>
+                <w:rFonts w:asciiTheme="majorHAnsi" w:hAnsiTheme="majorHAnsi" w:cstheme="majorHAnsi"/>
+              </w:rPr>
+            </w:pPr>
+            <w:r>
+              <w:rPr>
+                <w:rFonts w:asciiTheme="majorHAnsi" w:hAnsiTheme="majorHAnsi" w:cstheme="majorHAnsi"/>
+              </w:rPr>
+              <w:t xml:space="preserve">import </w:t>
+            </w:r>
+            <w:proofErr w:type="spellStart"/>
+            <w:r>
+              <w:rPr>
+                <w:rFonts w:asciiTheme="majorHAnsi" w:hAnsiTheme="majorHAnsi" w:cstheme="majorHAnsi"/>
+              </w:rPr>
+              <w:t>ReactFlow</w:t>
+            </w:r>
+            <w:proofErr w:type="spellEnd"/>
+            <w:r>
+              <w:rPr>
+                <w:rFonts w:asciiTheme="majorHAnsi" w:hAnsiTheme="majorHAnsi" w:cstheme="majorHAnsi"/>
+              </w:rPr>
+              <w:t xml:space="preserve">, {  </w:t>
+            </w:r>
+          </w:p>
+          <w:p>
+            <w:pPr>
+              <w:rPr>
+                <w:rFonts w:asciiTheme="majorHAnsi" w:hAnsiTheme="majorHAnsi" w:cstheme="majorHAnsi"/>
+              </w:rPr>
+            </w:pPr>
+            <w:r>
+              <w:rPr>
+                <w:rFonts w:asciiTheme="majorHAnsi" w:hAnsiTheme="majorHAnsi" w:cstheme="majorHAnsi"/>
+              </w:rPr>
+              <w:t xml:space="preserve">  Node,  </w:t>
+            </w:r>
+          </w:p>
+          <w:p>
+            <w:pPr>
+              <w:rPr>
+                <w:rFonts w:asciiTheme="majorHAnsi" w:hAnsiTheme="majorHAnsi" w:cstheme="majorHAnsi"/>
+              </w:rPr>
+            </w:pPr>
+            <w:r>
+              <w:rPr>
+                <w:rFonts w:asciiTheme="majorHAnsi" w:hAnsiTheme="majorHAnsi" w:cstheme="majorHAnsi"/>
+              </w:rPr>
+              <w:t xml:space="preserve">  Edge,  </w:t>
+            </w:r>
+          </w:p>
+          <w:p>
+            <w:pPr>
+              <w:rPr>
+                <w:rFonts w:asciiTheme="majorHAnsi" w:hAnsiTheme="majorHAnsi" w:cstheme="majorHAnsi"/>
+              </w:rPr>
+            </w:pPr>
+            <w:r>
+              <w:rPr>
+                <w:rFonts w:asciiTheme="majorHAnsi" w:hAnsiTheme="majorHAnsi" w:cstheme="majorHAnsi"/>
+              </w:rPr>
+              <w:t xml:space="preserve">  </w:t>
+            </w:r>
+            <w:proofErr w:type="spellStart"/>
+            <w:r>
+              <w:rPr>
+                <w:rFonts w:asciiTheme="majorHAnsi" w:hAnsiTheme="majorHAnsi" w:cstheme="majorHAnsi"/>
+              </w:rPr>
+              <w:t>useNodesState</w:t>
+            </w:r>
+            <w:proofErr w:type="spellEnd"/>
+            <w:r>
+              <w:rPr>
+                <w:rFonts w:asciiTheme="majorHAnsi" w:hAnsiTheme="majorHAnsi" w:cstheme="majorHAnsi"/>
+              </w:rPr>
+              <w:t xml:space="preserve">,  </w:t>
+            </w:r>
+          </w:p>
+          <w:p>
+            <w:pPr>
+              <w:rPr>
+                <w:rFonts w:asciiTheme="majorHAnsi" w:hAnsiTheme="majorHAnsi" w:cstheme="majorHAnsi"/>
+              </w:rPr>
+            </w:pPr>
+            <w:r>
+              <w:rPr>
+                <w:rFonts w:asciiTheme="majorHAnsi" w:hAnsiTheme="majorHAnsi" w:cstheme="majorHAnsi"/>
+              </w:rPr>
+              <w:t xml:space="preserve">  </w:t>
+            </w:r>
+            <w:proofErr w:type="spellStart"/>
+            <w:r>
+              <w:rPr>
+                <w:rFonts w:asciiTheme="majorHAnsi" w:hAnsiTheme="majorHAnsi" w:cstheme="majorHAnsi"/>
+              </w:rPr>
+              <w:t>useEdgesState</w:t>
+            </w:r>
+            <w:proofErr w:type="spellEnd"/>
+            <w:r>
+              <w:rPr>
+                <w:rFonts w:asciiTheme="majorHAnsi" w:hAnsiTheme="majorHAnsi" w:cstheme="majorHAnsi"/>
+              </w:rPr>
+              <w:t xml:space="preserve">,  </w:t>
+            </w:r>
+          </w:p>
+          <w:p>
+            <w:pPr>
+              <w:rPr>
+                <w:rFonts w:asciiTheme="majorHAnsi" w:hAnsiTheme="majorHAnsi" w:cstheme="majorHAnsi"/>
+              </w:rPr>
+            </w:pPr>
+            <w:r>
+              <w:rPr>
+                <w:rFonts w:asciiTheme="majorHAnsi" w:hAnsiTheme="majorHAnsi" w:cstheme="majorHAnsi"/>
+              </w:rPr>
+              <w:t xml:space="preserve">  </w:t>
+            </w:r>
+            <w:proofErr w:type="spellStart"/>
+            <w:r>
+              <w:rPr>
+                <w:rFonts w:asciiTheme="majorHAnsi" w:hAnsiTheme="majorHAnsi" w:cstheme="majorHAnsi"/>
+              </w:rPr>
+              <w:t>NodeChange</w:t>
+            </w:r>
+            <w:proofErr w:type="spellEnd"/>
+            <w:r>
+              <w:rPr>
+                <w:rFonts w:asciiTheme="majorHAnsi" w:hAnsiTheme="majorHAnsi" w:cstheme="majorHAnsi"/>
+              </w:rPr>
+              <w:t xml:space="preserve">,  </w:t>
+            </w:r>
+          </w:p>
+          <w:p>
+            <w:pPr>
+              <w:rPr>
+                <w:rFonts w:asciiTheme="majorHAnsi" w:hAnsiTheme="majorHAnsi" w:cstheme="majorHAnsi"/>
+              </w:rPr>
+            </w:pPr>
+            <w:r>
+              <w:rPr>
+                <w:rFonts w:asciiTheme="majorHAnsi" w:hAnsiTheme="majorHAnsi" w:cstheme="majorHAnsi"/>
+              </w:rPr>
+              <w:t xml:space="preserve">  </w:t>
+            </w:r>
+            <w:proofErr w:type="spellStart"/>
+            <w:r>
+              <w:rPr>
+                <w:rFonts w:asciiTheme="majorHAnsi" w:hAnsiTheme="majorHAnsi" w:cstheme="majorHAnsi"/>
+              </w:rPr>
+              <w:t>EdgeChange</w:t>
+            </w:r>
+            <w:proofErr w:type="spellEnd"/>
+            <w:r>
+              <w:rPr>
+                <w:rFonts w:asciiTheme="majorHAnsi" w:hAnsiTheme="majorHAnsi" w:cstheme="majorHAnsi"/>
+              </w:rPr>
+              <w:t xml:space="preserve">,  </w:t>
+            </w:r>
+          </w:p>
+          <w:p>
+            <w:pPr>
+              <w:rPr>
+                <w:rFonts w:asciiTheme="majorHAnsi" w:hAnsiTheme="majorHAnsi" w:cstheme="majorHAnsi"/>
+              </w:rPr>
+            </w:pPr>
+            <w:r>
+              <w:rPr>
+                <w:rFonts w:asciiTheme="majorHAnsi" w:hAnsiTheme="majorHAnsi" w:cstheme="majorHAnsi"/>
+              </w:rPr>
+              <w:t xml:space="preserve">  </w:t>
+            </w:r>
+            <w:proofErr w:type="spellStart"/>
+            <w:r>
+              <w:rPr>
+                <w:rFonts w:asciiTheme="majorHAnsi" w:hAnsiTheme="majorHAnsi" w:cstheme="majorHAnsi"/>
+              </w:rPr>
+              <w:t>OnNodesChange</w:t>
+            </w:r>
+            <w:proofErr w:type="spellEnd"/>
+            <w:r>
+              <w:rPr>
+                <w:rFonts w:asciiTheme="majorHAnsi" w:hAnsiTheme="majorHAnsi" w:cstheme="majorHAnsi"/>
+              </w:rPr>
+              <w:t xml:space="preserve">,  </w:t>
+            </w:r>
+          </w:p>
+          <w:p>
+            <w:pPr>
+              <w:rPr>
+                <w:rFonts w:asciiTheme="majorHAnsi" w:hAnsiTheme="majorHAnsi" w:cstheme="majorHAnsi"/>
+              </w:rPr>
+            </w:pPr>
+            <w:r>
+              <w:rPr>
+                <w:rFonts w:asciiTheme="majorHAnsi" w:hAnsiTheme="majorHAnsi" w:cstheme="majorHAnsi"/>
+              </w:rPr>
+              <w:lastRenderedPageBreak/>
+              <w:t xml:space="preserve">  </w:t>
+            </w:r>
+            <w:proofErr w:type="spellStart"/>
+            <w:r>
+              <w:rPr>
+                <w:rFonts w:asciiTheme="majorHAnsi" w:hAnsiTheme="majorHAnsi" w:cstheme="majorHAnsi"/>
+              </w:rPr>
+              <w:t>OnEdgesChange</w:t>
+            </w:r>
+            <w:proofErr w:type="spellEnd"/>
+            <w:r>
+              <w:rPr>
+                <w:rFonts w:asciiTheme="majorHAnsi" w:hAnsiTheme="majorHAnsi" w:cstheme="majorHAnsi"/>
+              </w:rPr>
+              <w:t xml:space="preserve">,  </w:t>
+            </w:r>
+          </w:p>
+          <w:p>
+            <w:pPr>
+              <w:rPr>
+                <w:rFonts w:asciiTheme="majorHAnsi" w:hAnsiTheme="majorHAnsi" w:cstheme="majorHAnsi"/>
+              </w:rPr>
+            </w:pPr>
+            <w:r>
+              <w:rPr>
+                <w:rFonts w:asciiTheme="majorHAnsi" w:hAnsiTheme="majorHAnsi" w:cstheme="majorHAnsi"/>
+              </w:rPr>
+              <w:t xml:space="preserve">  </w:t>
+            </w:r>
+            <w:proofErr w:type="spellStart"/>
+            <w:r>
+              <w:rPr>
+                <w:rFonts w:asciiTheme="majorHAnsi" w:hAnsiTheme="majorHAnsi" w:cstheme="majorHAnsi"/>
+              </w:rPr>
+              <w:t>OnConnect</w:t>
+            </w:r>
+            <w:proofErr w:type="spellEnd"/>
+            <w:r>
+              <w:rPr>
+                <w:rFonts w:asciiTheme="majorHAnsi" w:hAnsiTheme="majorHAnsi" w:cstheme="majorHAnsi"/>
+              </w:rPr>
+              <w:t xml:space="preserve">,  </w:t>
+            </w:r>
+          </w:p>
+          <w:p>
+            <w:pPr>
+              <w:rPr>
+                <w:rFonts w:asciiTheme="majorHAnsi" w:hAnsiTheme="majorHAnsi" w:cstheme="majorHAnsi"/>
+              </w:rPr>
+            </w:pPr>
+            <w:r>
+              <w:rPr>
+                <w:rFonts w:asciiTheme="majorHAnsi" w:hAnsiTheme="majorHAnsi" w:cstheme="majorHAnsi"/>
+              </w:rPr>
+              <w:t>} from '</w:t>
+            </w:r>
+            <w:proofErr w:type="spellStart"/>
+            <w:r>
+              <w:rPr>
+                <w:rFonts w:asciiTheme="majorHAnsi" w:hAnsiTheme="majorHAnsi" w:cstheme="majorHAnsi"/>
+              </w:rPr>
+              <w:t>reactflow</w:t>
+            </w:r>
+            <w:proofErr w:type="spellEnd"/>
+            <w:proofErr w:type="gramStart"/>
+            <w:r>
+              <w:rPr>
+                <w:rFonts w:asciiTheme="majorHAnsi" w:hAnsiTheme="majorHAnsi" w:cstheme="majorHAnsi"/>
+              </w:rPr>
+              <w:t>';</w:t>
+            </w:r>
+            <w:proofErr w:type="gramEnd"/>
+            <w:r>
+              <w:rPr>
+                <w:rFonts w:asciiTheme="majorHAnsi" w:hAnsiTheme="majorHAnsi" w:cstheme="majorHAnsi"/>
+              </w:rPr>
+              <w:t xml:space="preserve">  </w:t>
+            </w:r>
+          </w:p>
+          <w:p>
+            <w:pPr>
+              <w:rPr>
+                <w:rFonts w:asciiTheme="majorHAnsi" w:hAnsiTheme="majorHAnsi" w:cstheme="majorHAnsi"/>
+              </w:rPr>
+            </w:pPr>
+            <w:r>
+              <w:rPr>
+                <w:rFonts w:asciiTheme="majorHAnsi" w:hAnsiTheme="majorHAnsi" w:cstheme="majorHAnsi"/>
+              </w:rPr>
+              <w:t>import '</w:t>
+            </w:r>
+            <w:proofErr w:type="spellStart"/>
+            <w:r>
+              <w:rPr>
+                <w:rFonts w:asciiTheme="majorHAnsi" w:hAnsiTheme="majorHAnsi" w:cstheme="majorHAnsi"/>
+              </w:rPr>
+              <w:t>reactflow</w:t>
+            </w:r>
+            <w:proofErr w:type="spellEnd"/>
+            <w:r>
+              <w:rPr>
+                <w:rFonts w:asciiTheme="majorHAnsi" w:hAnsiTheme="majorHAnsi" w:cstheme="majorHAnsi"/>
+              </w:rPr>
+              <w:t>/</w:t>
+            </w:r>
+            <w:proofErr w:type="spellStart"/>
+            <w:r>
+              <w:rPr>
+                <w:rFonts w:asciiTheme="majorHAnsi" w:hAnsiTheme="majorHAnsi" w:cstheme="majorHAnsi"/>
+              </w:rPr>
+              <w:t>dist</w:t>
+            </w:r>
+            <w:proofErr w:type="spellEnd"/>
+            <w:r>
+              <w:rPr>
+                <w:rFonts w:asciiTheme="majorHAnsi" w:hAnsiTheme="majorHAnsi" w:cstheme="majorHAnsi"/>
+              </w:rPr>
+              <w:t>/style.css</w:t>
+            </w:r>
+            <w:proofErr w:type="gramStart"/>
+            <w:r>
+              <w:rPr>
+                <w:rFonts w:asciiTheme="majorHAnsi" w:hAnsiTheme="majorHAnsi" w:cstheme="majorHAnsi"/>
+              </w:rPr>
+              <w:t>';</w:t>
+            </w:r>
+            <w:proofErr w:type="gramEnd"/>
+          </w:p>
+          <w:p>
+            <w:pPr>
+              <w:rPr>
+                <w:rFonts w:asciiTheme="majorHAnsi" w:hAnsiTheme="majorHAnsi" w:cstheme="majorHAnsi"/>
+              </w:rPr>
+            </w:pPr>
+          </w:p>
+          <w:p>
+            <w:pPr>
+              <w:rPr>
+                <w:rFonts w:asciiTheme="majorHAnsi" w:hAnsiTheme="majorHAnsi" w:cstheme="majorHAnsi"/>
+              </w:rPr>
+            </w:pPr>
+            <w:r>
+              <w:rPr>
+                <w:rFonts w:asciiTheme="majorHAnsi" w:hAnsiTheme="majorHAnsi" w:cstheme="majorHAnsi"/>
+              </w:rPr>
+              <w:t xml:space="preserve">/**  </w:t>
+            </w:r>
+          </w:p>
+          <w:p>
+            <w:pPr>
+              <w:rPr>
+                <w:rFonts w:asciiTheme="majorHAnsi" w:hAnsiTheme="majorHAnsi" w:cstheme="majorHAnsi"/>
+              </w:rPr>
+            </w:pPr>
+            <w:r>
+              <w:rPr>
+                <w:rFonts w:asciiTheme="majorHAnsi" w:hAnsiTheme="majorHAnsi" w:cstheme="majorHAnsi"/>
+              </w:rPr>
+              <w:t xml:space="preserve"> * A simple Canvas component that renders a React-Flow canvas  </w:t>
+            </w:r>
+          </w:p>
+          <w:p>
+            <w:pPr>
+              <w:rPr>
+                <w:rFonts w:asciiTheme="majorHAnsi" w:hAnsiTheme="majorHAnsi" w:cstheme="majorHAnsi"/>
+              </w:rPr>
+            </w:pPr>
+            <w:r>
+              <w:rPr>
+                <w:rFonts w:asciiTheme="majorHAnsi" w:hAnsiTheme="majorHAnsi" w:cstheme="majorHAnsi"/>
+              </w:rPr>
+              <w:t xml:space="preserve"> * </w:t>
+            </w:r>
+            <w:proofErr w:type="gramStart"/>
+            <w:r>
+              <w:rPr>
+                <w:rFonts w:asciiTheme="majorHAnsi" w:hAnsiTheme="majorHAnsi" w:cstheme="majorHAnsi"/>
+              </w:rPr>
+              <w:t>with</w:t>
+            </w:r>
+            <w:proofErr w:type="gramEnd"/>
+            <w:r>
+              <w:rPr>
+                <w:rFonts w:asciiTheme="majorHAnsi" w:hAnsiTheme="majorHAnsi" w:cstheme="majorHAnsi"/>
+              </w:rPr>
+              <w:t xml:space="preserve"> one dummy node.  </w:t>
+            </w:r>
+          </w:p>
+          <w:p>
+            <w:pPr>
+              <w:rPr>
+                <w:rFonts w:asciiTheme="majorHAnsi" w:hAnsiTheme="majorHAnsi" w:cstheme="majorHAnsi"/>
+              </w:rPr>
+            </w:pPr>
+            <w:r>
+              <w:rPr>
+                <w:rFonts w:asciiTheme="majorHAnsi" w:hAnsiTheme="majorHAnsi" w:cstheme="majorHAnsi"/>
+              </w:rPr>
+              <w:t xml:space="preserve"> */  </w:t>
+            </w:r>
+          </w:p>
+          <w:p>
+            <w:pPr>
+              <w:rPr>
+                <w:rFonts w:asciiTheme="majorHAnsi" w:hAnsiTheme="majorHAnsi" w:cstheme="majorHAnsi"/>
+              </w:rPr>
+            </w:pPr>
+            <w:r>
+              <w:rPr>
+                <w:rFonts w:asciiTheme="majorHAnsi" w:hAnsiTheme="majorHAnsi" w:cstheme="majorHAnsi"/>
+              </w:rPr>
+              <w:t xml:space="preserve">export default function </w:t>
+            </w:r>
+            <w:proofErr w:type="gramStart"/>
+            <w:r>
+              <w:rPr>
+                <w:rFonts w:asciiTheme="majorHAnsi" w:hAnsiTheme="majorHAnsi" w:cstheme="majorHAnsi"/>
+              </w:rPr>
+              <w:t>Canvas(</w:t>
+            </w:r>
+            <w:proofErr w:type="gramEnd"/>
+            <w:r>
+              <w:rPr>
+                <w:rFonts w:asciiTheme="majorHAnsi" w:hAnsiTheme="majorHAnsi" w:cstheme="majorHAnsi"/>
+              </w:rPr>
+              <w:t xml:space="preserve">) {  </w:t>
+            </w:r>
+          </w:p>
+          <w:p>
+            <w:pPr>
+              <w:rPr>
+                <w:rFonts w:asciiTheme="majorHAnsi" w:hAnsiTheme="majorHAnsi" w:cstheme="majorHAnsi"/>
+              </w:rPr>
+            </w:pPr>
+            <w:r>
+              <w:rPr>
+                <w:rFonts w:asciiTheme="majorHAnsi" w:hAnsiTheme="majorHAnsi" w:cstheme="majorHAnsi"/>
+              </w:rPr>
+              <w:t xml:space="preserve">  // &lt;&lt;</w:t>
+            </w:r>
+            <w:proofErr w:type="gramStart"/>
+            <w:r>
+              <w:rPr>
+                <w:rFonts w:asciiTheme="majorHAnsi" w:hAnsiTheme="majorHAnsi" w:cstheme="majorHAnsi"/>
+              </w:rPr>
+              <w:t>initial-nodes</w:t>
+            </w:r>
+            <w:proofErr w:type="gramEnd"/>
+            <w:r>
+              <w:rPr>
+                <w:rFonts w:asciiTheme="majorHAnsi" w:hAnsiTheme="majorHAnsi" w:cstheme="majorHAnsi"/>
+              </w:rPr>
+              <w:t xml:space="preserve">&gt;&gt;  </w:t>
+            </w:r>
+          </w:p>
+          <w:p>
+            <w:pPr>
+              <w:rPr>
+                <w:rFonts w:asciiTheme="majorHAnsi" w:hAnsiTheme="majorHAnsi" w:cstheme="majorHAnsi"/>
+              </w:rPr>
+            </w:pPr>
+            <w:r>
+              <w:rPr>
+                <w:rFonts w:asciiTheme="majorHAnsi" w:hAnsiTheme="majorHAnsi" w:cstheme="majorHAnsi"/>
+              </w:rPr>
+              <w:t xml:space="preserve">  // Define a single dummy node to show on the canvas:</w:t>
+            </w:r>
+          </w:p>
+          <w:p>
+            <w:pPr>
+              <w:rPr>
+                <w:rFonts w:asciiTheme="majorHAnsi" w:hAnsiTheme="majorHAnsi" w:cstheme="majorHAnsi"/>
+              </w:rPr>
+            </w:pPr>
+            <w:r>
+              <w:rPr>
+                <w:rFonts w:asciiTheme="majorHAnsi" w:hAnsiTheme="majorHAnsi" w:cstheme="majorHAnsi"/>
+              </w:rPr>
+              <w:t xml:space="preserve">  const </w:t>
+            </w:r>
+            <w:proofErr w:type="spellStart"/>
+            <w:r>
+              <w:rPr>
+                <w:rFonts w:asciiTheme="majorHAnsi" w:hAnsiTheme="majorHAnsi" w:cstheme="majorHAnsi"/>
+              </w:rPr>
+              <w:t>initialNodes</w:t>
+            </w:r>
+            <w:proofErr w:type="spellEnd"/>
+            <w:r>
+              <w:rPr>
+                <w:rFonts w:asciiTheme="majorHAnsi" w:hAnsiTheme="majorHAnsi" w:cstheme="majorHAnsi"/>
+              </w:rPr>
+              <w:t xml:space="preserve">: </w:t>
+            </w:r>
+            <w:proofErr w:type="gramStart"/>
+            <w:r>
+              <w:rPr>
+                <w:rFonts w:asciiTheme="majorHAnsi" w:hAnsiTheme="majorHAnsi" w:cstheme="majorHAnsi"/>
+              </w:rPr>
+              <w:t>Node[</w:t>
+            </w:r>
+            <w:proofErr w:type="gramEnd"/>
+            <w:r>
+              <w:rPr>
+                <w:rFonts w:asciiTheme="majorHAnsi" w:hAnsiTheme="majorHAnsi" w:cstheme="majorHAnsi"/>
+              </w:rPr>
+              <w:t xml:space="preserve">] = [  </w:t>
+            </w:r>
+          </w:p>
+          <w:p>
+            <w:pPr>
+              <w:rPr>
+                <w:rFonts w:asciiTheme="majorHAnsi" w:hAnsiTheme="majorHAnsi" w:cstheme="majorHAnsi"/>
+              </w:rPr>
+            </w:pPr>
+            <w:r>
+              <w:rPr>
+                <w:rFonts w:asciiTheme="majorHAnsi" w:hAnsiTheme="majorHAnsi" w:cstheme="majorHAnsi"/>
+              </w:rPr>
+              <w:t xml:space="preserve">    {  </w:t>
+            </w:r>
+          </w:p>
+          <w:p>
+            <w:pPr>
+              <w:rPr>
+                <w:rFonts w:asciiTheme="majorHAnsi" w:hAnsiTheme="majorHAnsi" w:cstheme="majorHAnsi"/>
+              </w:rPr>
+            </w:pPr>
+            <w:r>
+              <w:rPr>
+                <w:rFonts w:asciiTheme="majorHAnsi" w:hAnsiTheme="majorHAnsi" w:cstheme="majorHAnsi"/>
+              </w:rPr>
+              <w:t xml:space="preserve">      id: '1',  </w:t>
+            </w:r>
+          </w:p>
+          <w:p>
+            <w:pPr>
+              <w:rPr>
+                <w:rFonts w:asciiTheme="majorHAnsi" w:hAnsiTheme="majorHAnsi" w:cstheme="majorHAnsi"/>
+              </w:rPr>
+            </w:pPr>
+            <w:r>
+              <w:rPr>
+                <w:rFonts w:asciiTheme="majorHAnsi" w:hAnsiTheme="majorHAnsi" w:cstheme="majorHAnsi"/>
+              </w:rPr>
+              <w:t xml:space="preserve">      type: 'default</w:t>
+            </w:r>
+            <w:proofErr w:type="gramStart"/>
+            <w:r>
+              <w:rPr>
+                <w:rFonts w:asciiTheme="majorHAnsi" w:hAnsiTheme="majorHAnsi" w:cstheme="majorHAnsi"/>
+              </w:rPr>
+              <w:t xml:space="preserve">',   </w:t>
+            </w:r>
+            <w:proofErr w:type="gramEnd"/>
+            <w:r>
+              <w:rPr>
+                <w:rFonts w:asciiTheme="majorHAnsi" w:hAnsiTheme="majorHAnsi" w:cstheme="majorHAnsi"/>
+              </w:rPr>
+              <w:t xml:space="preserve">            // default node type (a simple box)  </w:t>
+            </w:r>
+          </w:p>
+          <w:p>
+            <w:pPr>
+              <w:rPr>
+                <w:rFonts w:asciiTheme="majorHAnsi" w:hAnsiTheme="majorHAnsi" w:cstheme="majorHAnsi"/>
+              </w:rPr>
+            </w:pPr>
+            <w:r>
+              <w:rPr>
+                <w:rFonts w:asciiTheme="majorHAnsi" w:hAnsiTheme="majorHAnsi" w:cstheme="majorHAnsi"/>
+              </w:rPr>
+              <w:t xml:space="preserve">      position: </w:t>
+            </w:r>
+            <w:proofErr w:type="gramStart"/>
+            <w:r>
+              <w:rPr>
+                <w:rFonts w:asciiTheme="majorHAnsi" w:hAnsiTheme="majorHAnsi" w:cstheme="majorHAnsi"/>
+              </w:rPr>
+              <w:t>{ x</w:t>
+            </w:r>
+            <w:proofErr w:type="gramEnd"/>
+            <w:r>
+              <w:rPr>
+                <w:rFonts w:asciiTheme="majorHAnsi" w:hAnsiTheme="majorHAnsi" w:cstheme="majorHAnsi"/>
+              </w:rPr>
+              <w:t xml:space="preserve">: 0, y: </w:t>
+            </w:r>
+            <w:proofErr w:type="gramStart"/>
+            <w:r>
+              <w:rPr>
+                <w:rFonts w:asciiTheme="majorHAnsi" w:hAnsiTheme="majorHAnsi" w:cstheme="majorHAnsi"/>
+              </w:rPr>
+              <w:t>0 }</w:t>
+            </w:r>
+            <w:proofErr w:type="gramEnd"/>
+            <w:r>
+              <w:rPr>
+                <w:rFonts w:asciiTheme="majorHAnsi" w:hAnsiTheme="majorHAnsi" w:cstheme="majorHAnsi"/>
+              </w:rPr>
+              <w:t xml:space="preserve">,       // top-left corner of canvas  </w:t>
+            </w:r>
+          </w:p>
+          <w:p>
+            <w:pPr>
+              <w:rPr>
+                <w:rFonts w:asciiTheme="majorHAnsi" w:hAnsiTheme="majorHAnsi" w:cstheme="majorHAnsi"/>
+              </w:rPr>
+            </w:pPr>
+            <w:r>
+              <w:rPr>
+                <w:rFonts w:asciiTheme="majorHAnsi" w:hAnsiTheme="majorHAnsi" w:cstheme="majorHAnsi"/>
+              </w:rPr>
+              <w:t xml:space="preserve">      data: </w:t>
+            </w:r>
+            <w:proofErr w:type="gramStart"/>
+            <w:r>
+              <w:rPr>
+                <w:rFonts w:asciiTheme="majorHAnsi" w:hAnsiTheme="majorHAnsi" w:cstheme="majorHAnsi"/>
+              </w:rPr>
+              <w:t>{ label</w:t>
+            </w:r>
+            <w:proofErr w:type="gramEnd"/>
+            <w:r>
+              <w:rPr>
+                <w:rFonts w:asciiTheme="majorHAnsi" w:hAnsiTheme="majorHAnsi" w:cstheme="majorHAnsi"/>
+              </w:rPr>
+              <w:t>: 'Dummy Node</w:t>
+            </w:r>
+            <w:proofErr w:type="gramStart"/>
+            <w:r>
+              <w:rPr>
+                <w:rFonts w:asciiTheme="majorHAnsi" w:hAnsiTheme="majorHAnsi" w:cstheme="majorHAnsi"/>
+              </w:rPr>
+              <w:t>' }</w:t>
+            </w:r>
+            <w:proofErr w:type="gramEnd"/>
+            <w:r>
+              <w:rPr>
+                <w:rFonts w:asciiTheme="majorHAnsi" w:hAnsiTheme="majorHAnsi" w:cstheme="majorHAnsi"/>
+              </w:rPr>
+              <w:t xml:space="preserve">,  // the text label inside the node  </w:t>
+            </w:r>
+          </w:p>
+          <w:p>
+            <w:pPr>
+              <w:rPr>
+                <w:rFonts w:asciiTheme="majorHAnsi" w:hAnsiTheme="majorHAnsi" w:cstheme="majorHAnsi"/>
+              </w:rPr>
+            </w:pPr>
+            <w:r>
+              <w:rPr>
+                <w:rFonts w:asciiTheme="majorHAnsi" w:hAnsiTheme="majorHAnsi" w:cstheme="majorHAnsi"/>
+              </w:rPr>
+              <w:t xml:space="preserve">    },  </w:t>
+            </w:r>
+          </w:p>
+          <w:p>
+            <w:pPr>
+              <w:rPr>
+                <w:rFonts w:asciiTheme="majorHAnsi" w:hAnsiTheme="majorHAnsi" w:cstheme="majorHAnsi"/>
+              </w:rPr>
+            </w:pPr>
+            <w:r>
+              <w:rPr>
+                <w:rFonts w:asciiTheme="majorHAnsi" w:hAnsiTheme="majorHAnsi" w:cstheme="majorHAnsi"/>
+              </w:rPr>
+              <w:t xml:space="preserve">  ];</w:t>
+            </w:r>
+          </w:p>
+          <w:p>
+            <w:pPr>
+              <w:rPr>
+                <w:rFonts w:asciiTheme="majorHAnsi" w:hAnsiTheme="majorHAnsi" w:cstheme="majorHAnsi"/>
+              </w:rPr>
+            </w:pPr>
+          </w:p>
+          <w:p>
+            <w:pPr>
+              <w:rPr>
+                <w:rFonts w:asciiTheme="majorHAnsi" w:hAnsiTheme="majorHAnsi" w:cstheme="majorHAnsi"/>
+              </w:rPr>
+            </w:pPr>
+            <w:r>
+              <w:rPr>
+                <w:rFonts w:asciiTheme="majorHAnsi" w:hAnsiTheme="majorHAnsi" w:cstheme="majorHAnsi"/>
+              </w:rPr>
+              <w:t xml:space="preserve">  // &lt;&lt;</w:t>
+            </w:r>
+            <w:proofErr w:type="gramStart"/>
+            <w:r>
+              <w:rPr>
+                <w:rFonts w:asciiTheme="majorHAnsi" w:hAnsiTheme="majorHAnsi" w:cstheme="majorHAnsi"/>
+              </w:rPr>
+              <w:t>initial-edges</w:t>
+            </w:r>
+            <w:proofErr w:type="gramEnd"/>
+            <w:r>
+              <w:rPr>
+                <w:rFonts w:asciiTheme="majorHAnsi" w:hAnsiTheme="majorHAnsi" w:cstheme="majorHAnsi"/>
+              </w:rPr>
+              <w:t xml:space="preserve">&gt;&gt;  </w:t>
+            </w:r>
+          </w:p>
+          <w:p>
+            <w:pPr>
+              <w:rPr>
+                <w:rFonts w:asciiTheme="majorHAnsi" w:hAnsiTheme="majorHAnsi" w:cstheme="majorHAnsi"/>
+              </w:rPr>
+            </w:pPr>
+            <w:r>
+              <w:rPr>
+                <w:rFonts w:asciiTheme="majorHAnsi" w:hAnsiTheme="majorHAnsi" w:cstheme="majorHAnsi"/>
+              </w:rPr>
+              <w:t xml:space="preserve">  // No edges (connections) yet:</w:t>
+            </w:r>
+          </w:p>
+          <w:p>
+            <w:pPr>
+              <w:rPr>
+                <w:rFonts w:asciiTheme="majorHAnsi" w:hAnsiTheme="majorHAnsi" w:cstheme="majorHAnsi"/>
+              </w:rPr>
+            </w:pPr>
+            <w:r>
+              <w:rPr>
+                <w:rFonts w:asciiTheme="majorHAnsi" w:hAnsiTheme="majorHAnsi" w:cstheme="majorHAnsi"/>
+              </w:rPr>
+              <w:t xml:space="preserve">  const </w:t>
+            </w:r>
+            <w:proofErr w:type="spellStart"/>
+            <w:r>
+              <w:rPr>
+                <w:rFonts w:asciiTheme="majorHAnsi" w:hAnsiTheme="majorHAnsi" w:cstheme="majorHAnsi"/>
+              </w:rPr>
+              <w:t>initialEdges</w:t>
+            </w:r>
+            <w:proofErr w:type="spellEnd"/>
+            <w:r>
+              <w:rPr>
+                <w:rFonts w:asciiTheme="majorHAnsi" w:hAnsiTheme="majorHAnsi" w:cstheme="majorHAnsi"/>
+              </w:rPr>
+              <w:t xml:space="preserve">: </w:t>
+            </w:r>
+            <w:proofErr w:type="gramStart"/>
+            <w:r>
+              <w:rPr>
+                <w:rFonts w:asciiTheme="majorHAnsi" w:hAnsiTheme="majorHAnsi" w:cstheme="majorHAnsi"/>
+              </w:rPr>
+              <w:t>Edge[</w:t>
+            </w:r>
+            <w:proofErr w:type="gramEnd"/>
+            <w:r>
+              <w:rPr>
+                <w:rFonts w:asciiTheme="majorHAnsi" w:hAnsiTheme="majorHAnsi" w:cstheme="majorHAnsi"/>
+              </w:rPr>
+              <w:t>] = [</w:t>
+            </w:r>
+            <w:proofErr w:type="gramStart"/>
+            <w:r>
+              <w:rPr>
+                <w:rFonts w:asciiTheme="majorHAnsi" w:hAnsiTheme="majorHAnsi" w:cstheme="majorHAnsi"/>
+              </w:rPr>
+              <w:t>];</w:t>
+            </w:r>
+            <w:proofErr w:type="gramEnd"/>
+          </w:p>
+          <w:p>
+            <w:pPr>
+              <w:rPr>
+                <w:rFonts w:asciiTheme="majorHAnsi" w:hAnsiTheme="majorHAnsi" w:cstheme="majorHAnsi"/>
+              </w:rPr>
+            </w:pPr>
+          </w:p>
+          <w:p>
+            <w:pPr>
+              <w:rPr>
+                <w:rFonts w:asciiTheme="majorHAnsi" w:hAnsiTheme="majorHAnsi" w:cstheme="majorHAnsi"/>
+              </w:rPr>
+            </w:pPr>
+            <w:r>
+              <w:rPr>
+                <w:rFonts w:asciiTheme="majorHAnsi" w:hAnsiTheme="majorHAnsi" w:cstheme="majorHAnsi"/>
+              </w:rPr>
+              <w:t xml:space="preserve">  // &lt;&lt;nodes-state&gt;&gt;  </w:t>
+            </w:r>
+          </w:p>
+          <w:p>
+            <w:pPr>
+              <w:rPr>
+                <w:rFonts w:asciiTheme="majorHAnsi" w:hAnsiTheme="majorHAnsi" w:cstheme="majorHAnsi"/>
+              </w:rPr>
+            </w:pPr>
+            <w:r>
+              <w:rPr>
+                <w:rFonts w:asciiTheme="majorHAnsi" w:hAnsiTheme="majorHAnsi" w:cstheme="majorHAnsi"/>
+              </w:rPr>
+              <w:t xml:space="preserve">  // </w:t>
+            </w:r>
+            <w:proofErr w:type="spellStart"/>
+            <w:r>
+              <w:rPr>
+                <w:rFonts w:asciiTheme="majorHAnsi" w:hAnsiTheme="majorHAnsi" w:cstheme="majorHAnsi"/>
+              </w:rPr>
+              <w:t>useNodesState</w:t>
+            </w:r>
+            <w:proofErr w:type="spellEnd"/>
+            <w:r>
+              <w:rPr>
+                <w:rFonts w:asciiTheme="majorHAnsi" w:hAnsiTheme="majorHAnsi" w:cstheme="majorHAnsi"/>
+              </w:rPr>
+              <w:t xml:space="preserve"> gives us:  </w:t>
+            </w:r>
+          </w:p>
+          <w:p>
+            <w:pPr>
+              <w:rPr>
+                <w:rFonts w:asciiTheme="majorHAnsi" w:hAnsiTheme="majorHAnsi" w:cstheme="majorHAnsi"/>
+              </w:rPr>
+            </w:pPr>
+            <w:r>
+              <w:rPr>
+                <w:rFonts w:asciiTheme="majorHAnsi" w:hAnsiTheme="majorHAnsi" w:cstheme="majorHAnsi"/>
+              </w:rPr>
+              <w:t xml:space="preserve">  /</w:t>
+            </w:r>
+            <w:proofErr w:type="gramStart"/>
+            <w:r>
+              <w:rPr>
+                <w:rFonts w:asciiTheme="majorHAnsi" w:hAnsiTheme="majorHAnsi" w:cstheme="majorHAnsi"/>
+              </w:rPr>
+              <w:t>/  •</w:t>
+            </w:r>
+            <w:proofErr w:type="gramEnd"/>
+            <w:r>
+              <w:rPr>
+                <w:rFonts w:asciiTheme="majorHAnsi" w:hAnsiTheme="majorHAnsi" w:cstheme="majorHAnsi"/>
+              </w:rPr>
+              <w:t xml:space="preserve"> nodes: current array of Node objects  </w:t>
+            </w:r>
+          </w:p>
+          <w:p>
+            <w:pPr>
+              <w:rPr>
+                <w:rFonts w:asciiTheme="majorHAnsi" w:hAnsiTheme="majorHAnsi" w:cstheme="majorHAnsi"/>
+              </w:rPr>
+            </w:pPr>
+            <w:r>
+              <w:rPr>
+                <w:rFonts w:asciiTheme="majorHAnsi" w:hAnsiTheme="majorHAnsi" w:cstheme="majorHAnsi"/>
+              </w:rPr>
+              <w:t xml:space="preserve">  /</w:t>
+            </w:r>
+            <w:proofErr w:type="gramStart"/>
+            <w:r>
+              <w:rPr>
+                <w:rFonts w:asciiTheme="majorHAnsi" w:hAnsiTheme="majorHAnsi" w:cstheme="majorHAnsi"/>
+              </w:rPr>
+              <w:t>/  •</w:t>
+            </w:r>
+            <w:proofErr w:type="gramEnd"/>
+            <w:r>
+              <w:rPr>
+                <w:rFonts w:asciiTheme="majorHAnsi" w:hAnsiTheme="majorHAnsi" w:cstheme="majorHAnsi"/>
+              </w:rPr>
+              <w:t xml:space="preserve"> </w:t>
+            </w:r>
+            <w:proofErr w:type="spellStart"/>
+            <w:r>
+              <w:rPr>
+                <w:rFonts w:asciiTheme="majorHAnsi" w:hAnsiTheme="majorHAnsi" w:cstheme="majorHAnsi"/>
+              </w:rPr>
+              <w:t>setNodes</w:t>
+            </w:r>
+            <w:proofErr w:type="spellEnd"/>
+            <w:r>
+              <w:rPr>
+                <w:rFonts w:asciiTheme="majorHAnsi" w:hAnsiTheme="majorHAnsi" w:cstheme="majorHAnsi"/>
+              </w:rPr>
+              <w:t xml:space="preserve">: a setter to replace them (not usually needed directly)  </w:t>
+            </w:r>
+          </w:p>
+          <w:p>
+            <w:pPr>
+              <w:rPr>
+                <w:rFonts w:asciiTheme="majorHAnsi" w:hAnsiTheme="majorHAnsi" w:cstheme="majorHAnsi"/>
+              </w:rPr>
+            </w:pPr>
+            <w:r>
+              <w:rPr>
+                <w:rFonts w:asciiTheme="majorHAnsi" w:hAnsiTheme="majorHAnsi" w:cstheme="majorHAnsi"/>
+              </w:rPr>
+              <w:t xml:space="preserve">  /</w:t>
+            </w:r>
+            <w:proofErr w:type="gramStart"/>
+            <w:r>
+              <w:rPr>
+                <w:rFonts w:asciiTheme="majorHAnsi" w:hAnsiTheme="majorHAnsi" w:cstheme="majorHAnsi"/>
+              </w:rPr>
+              <w:t>/  •</w:t>
+            </w:r>
+            <w:proofErr w:type="gramEnd"/>
+            <w:r>
+              <w:rPr>
+                <w:rFonts w:asciiTheme="majorHAnsi" w:hAnsiTheme="majorHAnsi" w:cstheme="majorHAnsi"/>
+              </w:rPr>
+              <w:t xml:space="preserve"> </w:t>
+            </w:r>
+            <w:proofErr w:type="spellStart"/>
+            <w:r>
+              <w:rPr>
+                <w:rFonts w:asciiTheme="majorHAnsi" w:hAnsiTheme="majorHAnsi" w:cstheme="majorHAnsi"/>
+              </w:rPr>
+              <w:t>onNodesChange</w:t>
+            </w:r>
+            <w:proofErr w:type="spellEnd"/>
+            <w:r>
+              <w:rPr>
+                <w:rFonts w:asciiTheme="majorHAnsi" w:hAnsiTheme="majorHAnsi" w:cstheme="majorHAnsi"/>
+              </w:rPr>
+              <w:t>: a handler we pass to &lt;</w:t>
+            </w:r>
+            <w:proofErr w:type="spellStart"/>
+            <w:r>
+              <w:rPr>
+                <w:rFonts w:asciiTheme="majorHAnsi" w:hAnsiTheme="majorHAnsi" w:cstheme="majorHAnsi"/>
+              </w:rPr>
+              <w:t>ReactFlow</w:t>
+            </w:r>
+            <w:proofErr w:type="spellEnd"/>
+            <w:r>
+              <w:rPr>
+                <w:rFonts w:asciiTheme="majorHAnsi" w:hAnsiTheme="majorHAnsi" w:cstheme="majorHAnsi"/>
+              </w:rPr>
+              <w:t>&gt; to auto-update positions, etc.</w:t>
+            </w:r>
+          </w:p>
+          <w:p>
+            <w:pPr>
+              <w:rPr>
+                <w:rFonts w:asciiTheme="majorHAnsi" w:hAnsiTheme="majorHAnsi" w:cstheme="majorHAnsi"/>
+              </w:rPr>
+            </w:pPr>
+            <w:r>
+              <w:rPr>
+                <w:rFonts w:asciiTheme="majorHAnsi" w:hAnsiTheme="majorHAnsi" w:cstheme="majorHAnsi"/>
+              </w:rPr>
+              <w:t xml:space="preserve">  const [nodes</w:t>
+            </w:r>
+            <w:proofErr w:type="gramStart"/>
+            <w:r>
+              <w:rPr>
+                <w:rFonts w:asciiTheme="majorHAnsi" w:hAnsiTheme="majorHAnsi" w:cstheme="majorHAnsi"/>
+              </w:rPr>
+              <w:t>, ,</w:t>
+            </w:r>
+            <w:proofErr w:type="gramEnd"/>
+            <w:r>
+              <w:rPr>
+                <w:rFonts w:asciiTheme="majorHAnsi" w:hAnsiTheme="majorHAnsi" w:cstheme="majorHAnsi"/>
+              </w:rPr>
+              <w:t xml:space="preserve"> </w:t>
+            </w:r>
+            <w:proofErr w:type="spellStart"/>
+            <w:r>
+              <w:rPr>
+                <w:rFonts w:asciiTheme="majorHAnsi" w:hAnsiTheme="majorHAnsi" w:cstheme="majorHAnsi"/>
+              </w:rPr>
+              <w:t>onNodesChange</w:t>
+            </w:r>
+            <w:proofErr w:type="spellEnd"/>
+            <w:r>
+              <w:rPr>
+                <w:rFonts w:asciiTheme="majorHAnsi" w:hAnsiTheme="majorHAnsi" w:cstheme="majorHAnsi"/>
+              </w:rPr>
+              <w:t xml:space="preserve">] = </w:t>
+            </w:r>
+            <w:proofErr w:type="spellStart"/>
+            <w:r>
+              <w:rPr>
+                <w:rFonts w:asciiTheme="majorHAnsi" w:hAnsiTheme="majorHAnsi" w:cstheme="majorHAnsi"/>
+              </w:rPr>
+              <w:t>useNodesState</w:t>
+            </w:r>
+            <w:proofErr w:type="spellEnd"/>
+            <w:r>
+              <w:rPr>
+                <w:rFonts w:asciiTheme="majorHAnsi" w:hAnsiTheme="majorHAnsi" w:cstheme="majorHAnsi"/>
+              </w:rPr>
+              <w:t>(</w:t>
+            </w:r>
+            <w:proofErr w:type="spellStart"/>
+            <w:r>
+              <w:rPr>
+                <w:rFonts w:asciiTheme="majorHAnsi" w:hAnsiTheme="majorHAnsi" w:cstheme="majorHAnsi"/>
+              </w:rPr>
+              <w:t>initialNodes</w:t>
+            </w:r>
+            <w:proofErr w:type="spellEnd"/>
+            <w:proofErr w:type="gramStart"/>
+            <w:r>
+              <w:rPr>
+                <w:rFonts w:asciiTheme="majorHAnsi" w:hAnsiTheme="majorHAnsi" w:cstheme="majorHAnsi"/>
+              </w:rPr>
+              <w:t>);</w:t>
+            </w:r>
+            <w:proofErr w:type="gramEnd"/>
+          </w:p>
+          <w:p>
+            <w:pPr>
+              <w:rPr>
+                <w:rFonts w:asciiTheme="majorHAnsi" w:hAnsiTheme="majorHAnsi" w:cstheme="majorHAnsi"/>
+              </w:rPr>
+            </w:pPr>
+          </w:p>
+          <w:p>
+            <w:pPr>
+              <w:rPr>
+                <w:rFonts w:asciiTheme="majorHAnsi" w:hAnsiTheme="majorHAnsi" w:cstheme="majorHAnsi"/>
+              </w:rPr>
+            </w:pPr>
+            <w:r>
+              <w:rPr>
+                <w:rFonts w:asciiTheme="majorHAnsi" w:hAnsiTheme="majorHAnsi" w:cstheme="majorHAnsi"/>
+              </w:rPr>
+              <w:t xml:space="preserve">  // &lt;&lt;edges-state&gt;&gt;  </w:t>
+            </w:r>
+          </w:p>
+          <w:p>
+            <w:pPr>
+              <w:rPr>
+                <w:rFonts w:asciiTheme="majorHAnsi" w:hAnsiTheme="majorHAnsi" w:cstheme="majorHAnsi"/>
+              </w:rPr>
+            </w:pPr>
+            <w:r>
+              <w:rPr>
+                <w:rFonts w:asciiTheme="majorHAnsi" w:hAnsiTheme="majorHAnsi" w:cstheme="majorHAnsi"/>
+              </w:rPr>
+              <w:t xml:space="preserve">  // </w:t>
+            </w:r>
+            <w:proofErr w:type="spellStart"/>
+            <w:r>
+              <w:rPr>
+                <w:rFonts w:asciiTheme="majorHAnsi" w:hAnsiTheme="majorHAnsi" w:cstheme="majorHAnsi"/>
+              </w:rPr>
+              <w:t>useEdgesState</w:t>
+            </w:r>
+            <w:proofErr w:type="spellEnd"/>
+            <w:r>
+              <w:rPr>
+                <w:rFonts w:asciiTheme="majorHAnsi" w:hAnsiTheme="majorHAnsi" w:cstheme="majorHAnsi"/>
+              </w:rPr>
+              <w:t xml:space="preserve"> similarly manages edges for you:</w:t>
+            </w:r>
+          </w:p>
+          <w:p>
+            <w:pPr>
+              <w:rPr>
+                <w:rFonts w:asciiTheme="majorHAnsi" w:hAnsiTheme="majorHAnsi" w:cstheme="majorHAnsi"/>
+              </w:rPr>
+            </w:pPr>
+            <w:r>
+              <w:rPr>
+                <w:rFonts w:asciiTheme="majorHAnsi" w:hAnsiTheme="majorHAnsi" w:cstheme="majorHAnsi"/>
+              </w:rPr>
+              <w:t xml:space="preserve">  const [edges</w:t>
+            </w:r>
+            <w:proofErr w:type="gramStart"/>
+            <w:r>
+              <w:rPr>
+                <w:rFonts w:asciiTheme="majorHAnsi" w:hAnsiTheme="majorHAnsi" w:cstheme="majorHAnsi"/>
+              </w:rPr>
+              <w:t>, ,</w:t>
+            </w:r>
+            <w:proofErr w:type="gramEnd"/>
+            <w:r>
+              <w:rPr>
+                <w:rFonts w:asciiTheme="majorHAnsi" w:hAnsiTheme="majorHAnsi" w:cstheme="majorHAnsi"/>
+              </w:rPr>
+              <w:t xml:space="preserve"> </w:t>
+            </w:r>
+            <w:proofErr w:type="spellStart"/>
+            <w:r>
+              <w:rPr>
+                <w:rFonts w:asciiTheme="majorHAnsi" w:hAnsiTheme="majorHAnsi" w:cstheme="majorHAnsi"/>
+              </w:rPr>
+              <w:t>onEdgesChange</w:t>
+            </w:r>
+            <w:proofErr w:type="spellEnd"/>
+            <w:r>
+              <w:rPr>
+                <w:rFonts w:asciiTheme="majorHAnsi" w:hAnsiTheme="majorHAnsi" w:cstheme="majorHAnsi"/>
+              </w:rPr>
+              <w:t xml:space="preserve">] = </w:t>
+            </w:r>
+            <w:proofErr w:type="spellStart"/>
+            <w:r>
+              <w:rPr>
+                <w:rFonts w:asciiTheme="majorHAnsi" w:hAnsiTheme="majorHAnsi" w:cstheme="majorHAnsi"/>
+              </w:rPr>
+              <w:t>useEdgesState</w:t>
+            </w:r>
+            <w:proofErr w:type="spellEnd"/>
+            <w:r>
+              <w:rPr>
+                <w:rFonts w:asciiTheme="majorHAnsi" w:hAnsiTheme="majorHAnsi" w:cstheme="majorHAnsi"/>
+              </w:rPr>
+              <w:t>(</w:t>
+            </w:r>
+            <w:proofErr w:type="spellStart"/>
+            <w:r>
+              <w:rPr>
+                <w:rFonts w:asciiTheme="majorHAnsi" w:hAnsiTheme="majorHAnsi" w:cstheme="majorHAnsi"/>
+              </w:rPr>
+              <w:t>initialEdges</w:t>
+            </w:r>
+            <w:proofErr w:type="spellEnd"/>
+            <w:proofErr w:type="gramStart"/>
+            <w:r>
+              <w:rPr>
+                <w:rFonts w:asciiTheme="majorHAnsi" w:hAnsiTheme="majorHAnsi" w:cstheme="majorHAnsi"/>
+              </w:rPr>
+              <w:t>);</w:t>
+            </w:r>
+            <w:proofErr w:type="gramEnd"/>
+          </w:p>
+          <w:p>
+            <w:pPr>
+              <w:rPr>
+                <w:rFonts w:asciiTheme="majorHAnsi" w:hAnsiTheme="majorHAnsi" w:cstheme="majorHAnsi"/>
+              </w:rPr>
+            </w:pPr>
+          </w:p>
+          <w:p>
+            <w:pPr>
+              <w:rPr>
+                <w:rFonts w:asciiTheme="majorHAnsi" w:hAnsiTheme="majorHAnsi" w:cstheme="majorHAnsi"/>
+              </w:rPr>
+            </w:pPr>
+            <w:r>
+              <w:rPr>
+                <w:rFonts w:asciiTheme="majorHAnsi" w:hAnsiTheme="majorHAnsi" w:cstheme="majorHAnsi"/>
+              </w:rPr>
+              <w:t xml:space="preserve">  // &lt;&lt;on-connect-handler&gt;&gt;  </w:t>
+            </w:r>
+          </w:p>
+          <w:p>
+            <w:pPr>
+              <w:rPr>
+                <w:rFonts w:asciiTheme="majorHAnsi" w:hAnsiTheme="majorHAnsi" w:cstheme="majorHAnsi"/>
+              </w:rPr>
+            </w:pPr>
+            <w:r>
+              <w:rPr>
+                <w:rFonts w:asciiTheme="majorHAnsi" w:hAnsiTheme="majorHAnsi" w:cstheme="majorHAnsi"/>
+              </w:rPr>
+              <w:t xml:space="preserve">  // If you eventually want to connect nodes with edges, React-Flow will call this:</w:t>
+            </w:r>
+          </w:p>
+          <w:p>
+            <w:pPr>
+              <w:rPr>
+                <w:rFonts w:asciiTheme="majorHAnsi" w:hAnsiTheme="majorHAnsi" w:cstheme="majorHAnsi"/>
+              </w:rPr>
+            </w:pPr>
+            <w:r>
+              <w:rPr>
+                <w:rFonts w:asciiTheme="majorHAnsi" w:hAnsiTheme="majorHAnsi" w:cstheme="majorHAnsi"/>
+              </w:rPr>
+              <w:t xml:space="preserve">  const </w:t>
+            </w:r>
+            <w:proofErr w:type="spellStart"/>
+            <w:r>
+              <w:rPr>
+                <w:rFonts w:asciiTheme="majorHAnsi" w:hAnsiTheme="majorHAnsi" w:cstheme="majorHAnsi"/>
+              </w:rPr>
+              <w:t>onConnect</w:t>
+            </w:r>
+            <w:proofErr w:type="spellEnd"/>
+            <w:r>
+              <w:rPr>
+                <w:rFonts w:asciiTheme="majorHAnsi" w:hAnsiTheme="majorHAnsi" w:cstheme="majorHAnsi"/>
+              </w:rPr>
+              <w:t xml:space="preserve">: </w:t>
+            </w:r>
+            <w:proofErr w:type="spellStart"/>
+            <w:r>
+              <w:rPr>
+                <w:rFonts w:asciiTheme="majorHAnsi" w:hAnsiTheme="majorHAnsi" w:cstheme="majorHAnsi"/>
+              </w:rPr>
+              <w:t>OnConnect</w:t>
+            </w:r>
+            <w:proofErr w:type="spellEnd"/>
+            <w:r>
+              <w:rPr>
+                <w:rFonts w:asciiTheme="majorHAnsi" w:hAnsiTheme="majorHAnsi" w:cstheme="majorHAnsi"/>
+              </w:rPr>
+              <w:t xml:space="preserve"> = (connection) =&gt; {</w:t>
+            </w:r>
+          </w:p>
+          <w:p>
+            <w:pPr>
+              <w:rPr>
+                <w:rFonts w:asciiTheme="majorHAnsi" w:hAnsiTheme="majorHAnsi" w:cstheme="majorHAnsi"/>
+              </w:rPr>
+            </w:pPr>
+            <w:r>
+              <w:rPr>
+                <w:rFonts w:asciiTheme="majorHAnsi" w:hAnsiTheme="majorHAnsi" w:cstheme="majorHAnsi"/>
+              </w:rPr>
+              <w:t xml:space="preserve">    // In the future: add new edge to the list</w:t>
+            </w:r>
+          </w:p>
+          <w:p>
+            <w:pPr>
+              <w:rPr>
+                <w:rFonts w:asciiTheme="majorHAnsi" w:hAnsiTheme="majorHAnsi" w:cstheme="majorHAnsi"/>
+              </w:rPr>
+            </w:pPr>
+            <w:r>
+              <w:rPr>
+                <w:rFonts w:asciiTheme="majorHAnsi" w:hAnsiTheme="majorHAnsi" w:cstheme="majorHAnsi"/>
+              </w:rPr>
+              <w:t xml:space="preserve">    // (for now, we’re not drawing edges, so no-op)</w:t>
+            </w:r>
+          </w:p>
+          <w:p>
+            <w:pPr>
+              <w:rPr>
+                <w:rFonts w:asciiTheme="majorHAnsi" w:hAnsiTheme="majorHAnsi" w:cstheme="majorHAnsi"/>
+              </w:rPr>
+            </w:pPr>
+            <w:r>
+              <w:rPr>
+                <w:rFonts w:asciiTheme="majorHAnsi" w:hAnsiTheme="majorHAnsi" w:cstheme="majorHAnsi"/>
+              </w:rPr>
+              <w:t xml:space="preserve">  };</w:t>
+            </w:r>
+          </w:p>
+          <w:p>
+            <w:pPr>
+              <w:rPr>
+                <w:rFonts w:asciiTheme="majorHAnsi" w:hAnsiTheme="majorHAnsi" w:cstheme="majorHAnsi"/>
+              </w:rPr>
+            </w:pPr>
+          </w:p>
+          <w:p>
+            <w:pPr>
+              <w:rPr>
+                <w:rFonts w:asciiTheme="majorHAnsi" w:hAnsiTheme="majorHAnsi" w:cstheme="majorHAnsi"/>
+              </w:rPr>
+            </w:pPr>
+            <w:r>
+              <w:rPr>
+                <w:rFonts w:asciiTheme="majorHAnsi" w:hAnsiTheme="majorHAnsi" w:cstheme="majorHAnsi"/>
+              </w:rPr>
+              <w:t xml:space="preserve">  // &lt;&lt;canvas-render&gt;&gt;  </w:t>
+            </w:r>
+          </w:p>
+          <w:p>
+            <w:pPr>
+              <w:rPr>
+                <w:rFonts w:asciiTheme="majorHAnsi" w:hAnsiTheme="majorHAnsi" w:cstheme="majorHAnsi"/>
+              </w:rPr>
+            </w:pPr>
+            <w:r>
+              <w:rPr>
+                <w:rFonts w:asciiTheme="majorHAnsi" w:hAnsiTheme="majorHAnsi" w:cstheme="majorHAnsi"/>
+              </w:rPr>
+              <w:t xml:space="preserve">  // Return the </w:t>
+            </w:r>
+            <w:proofErr w:type="spellStart"/>
+            <w:r>
+              <w:rPr>
+                <w:rFonts w:asciiTheme="majorHAnsi" w:hAnsiTheme="majorHAnsi" w:cstheme="majorHAnsi"/>
+              </w:rPr>
+              <w:t>ReactFlow</w:t>
+            </w:r>
+            <w:proofErr w:type="spellEnd"/>
+            <w:r>
+              <w:rPr>
+                <w:rFonts w:asciiTheme="majorHAnsi" w:hAnsiTheme="majorHAnsi" w:cstheme="majorHAnsi"/>
+              </w:rPr>
+              <w:t xml:space="preserve"> component inside a full-viewport wrapper:</w:t>
+            </w:r>
+          </w:p>
+          <w:p>
+            <w:pPr>
+              <w:rPr>
+                <w:rFonts w:asciiTheme="majorHAnsi" w:hAnsiTheme="majorHAnsi" w:cstheme="majorHAnsi"/>
+              </w:rPr>
+            </w:pPr>
+            <w:r>
+              <w:rPr>
+                <w:rFonts w:asciiTheme="majorHAnsi" w:hAnsiTheme="majorHAnsi" w:cstheme="majorHAnsi"/>
+              </w:rPr>
+              <w:t xml:space="preserve">  return (</w:t>
+            </w:r>
+          </w:p>
+          <w:p>
+            <w:pPr>
+              <w:rPr>
+                <w:rFonts w:asciiTheme="majorHAnsi" w:hAnsiTheme="majorHAnsi" w:cstheme="majorHAnsi"/>
+              </w:rPr>
+            </w:pPr>
+            <w:r>
+              <w:rPr>
+                <w:rFonts w:asciiTheme="majorHAnsi" w:hAnsiTheme="majorHAnsi" w:cstheme="majorHAnsi"/>
+              </w:rPr>
+              <w:t xml:space="preserve">    &lt;div style</w:t>
+            </w:r>
+            <w:proofErr w:type="gramStart"/>
+            <w:r>
+              <w:rPr>
+                <w:rFonts w:asciiTheme="majorHAnsi" w:hAnsiTheme="majorHAnsi" w:cstheme="majorHAnsi"/>
+              </w:rPr>
+              <w:t>={{ width</w:t>
+            </w:r>
+            <w:proofErr w:type="gramEnd"/>
+            <w:r>
+              <w:rPr>
+                <w:rFonts w:asciiTheme="majorHAnsi" w:hAnsiTheme="majorHAnsi" w:cstheme="majorHAnsi"/>
+              </w:rPr>
+              <w:t>: '100%', height: '100vh</w:t>
+            </w:r>
+            <w:proofErr w:type="gramStart"/>
+            <w:r>
+              <w:rPr>
+                <w:rFonts w:asciiTheme="majorHAnsi" w:hAnsiTheme="majorHAnsi" w:cstheme="majorHAnsi"/>
+              </w:rPr>
+              <w:t>' }}&gt;</w:t>
+            </w:r>
+            <w:proofErr w:type="gramEnd"/>
+          </w:p>
+          <w:p>
+            <w:pPr>
+              <w:rPr>
+                <w:rFonts w:asciiTheme="majorHAnsi" w:hAnsiTheme="majorHAnsi" w:cstheme="majorHAnsi"/>
+              </w:rPr>
+            </w:pPr>
+            <w:r>
+              <w:rPr>
+                <w:rFonts w:asciiTheme="majorHAnsi" w:hAnsiTheme="majorHAnsi" w:cstheme="majorHAnsi"/>
+              </w:rPr>
+              <w:t xml:space="preserve">      &lt;</w:t>
+            </w:r>
+            <w:proofErr w:type="spellStart"/>
+            <w:r>
+              <w:rPr>
+                <w:rFonts w:asciiTheme="majorHAnsi" w:hAnsiTheme="majorHAnsi" w:cstheme="majorHAnsi"/>
+              </w:rPr>
+              <w:t>ReactFlow</w:t>
+            </w:r>
+            <w:proofErr w:type="spellEnd"/>
+          </w:p>
+          <w:p>
+            <w:pPr>
+              <w:rPr>
+                <w:rFonts w:asciiTheme="majorHAnsi" w:hAnsiTheme="majorHAnsi" w:cstheme="majorHAnsi"/>
+              </w:rPr>
+            </w:pPr>
+            <w:r>
+              <w:rPr>
+                <w:rFonts w:asciiTheme="majorHAnsi" w:hAnsiTheme="majorHAnsi" w:cstheme="majorHAnsi"/>
+              </w:rPr>
+              <w:lastRenderedPageBreak/>
+              <w:t xml:space="preserve">        nodes={nodes}</w:t>
+            </w:r>
+          </w:p>
+          <w:p>
+            <w:pPr>
+              <w:rPr>
+                <w:rFonts w:asciiTheme="majorHAnsi" w:hAnsiTheme="majorHAnsi" w:cstheme="majorHAnsi"/>
+              </w:rPr>
+            </w:pPr>
+            <w:r>
+              <w:rPr>
+                <w:rFonts w:asciiTheme="majorHAnsi" w:hAnsiTheme="majorHAnsi" w:cstheme="majorHAnsi"/>
+              </w:rPr>
+              <w:t xml:space="preserve">        edges={edges}</w:t>
+            </w:r>
+          </w:p>
+          <w:p>
+            <w:pPr>
+              <w:rPr>
+                <w:rFonts w:asciiTheme="majorHAnsi" w:hAnsiTheme="majorHAnsi" w:cstheme="majorHAnsi"/>
+              </w:rPr>
+            </w:pPr>
+            <w:r>
+              <w:rPr>
+                <w:rFonts w:asciiTheme="majorHAnsi" w:hAnsiTheme="majorHAnsi" w:cstheme="majorHAnsi"/>
+              </w:rPr>
+              <w:t xml:space="preserve">        </w:t>
+            </w:r>
+            <w:proofErr w:type="spellStart"/>
+            <w:r>
+              <w:rPr>
+                <w:rFonts w:asciiTheme="majorHAnsi" w:hAnsiTheme="majorHAnsi" w:cstheme="majorHAnsi"/>
+              </w:rPr>
+              <w:t>onNodesChange</w:t>
+            </w:r>
+            <w:proofErr w:type="spellEnd"/>
+            <w:proofErr w:type="gramStart"/>
+            <w:r>
+              <w:rPr>
+                <w:rFonts w:asciiTheme="majorHAnsi" w:hAnsiTheme="majorHAnsi" w:cstheme="majorHAnsi"/>
+              </w:rPr>
+              <w:t>={</w:t>
+            </w:r>
+            <w:proofErr w:type="spellStart"/>
+            <w:proofErr w:type="gramEnd"/>
+            <w:r>
+              <w:rPr>
+                <w:rFonts w:asciiTheme="majorHAnsi" w:hAnsiTheme="majorHAnsi" w:cstheme="majorHAnsi"/>
+              </w:rPr>
+              <w:t>onNodesChange</w:t>
+            </w:r>
+            <w:proofErr w:type="spellEnd"/>
+            <w:r>
+              <w:rPr>
+                <w:rFonts w:asciiTheme="majorHAnsi" w:hAnsiTheme="majorHAnsi" w:cstheme="majorHAnsi"/>
+              </w:rPr>
+              <w:t xml:space="preserve"> as </w:t>
+            </w:r>
+            <w:proofErr w:type="spellStart"/>
+            <w:r>
+              <w:rPr>
+                <w:rFonts w:asciiTheme="majorHAnsi" w:hAnsiTheme="majorHAnsi" w:cstheme="majorHAnsi"/>
+              </w:rPr>
+              <w:t>OnNodesChange</w:t>
+            </w:r>
+            <w:proofErr w:type="spellEnd"/>
+            <w:r>
+              <w:rPr>
+                <w:rFonts w:asciiTheme="majorHAnsi" w:hAnsiTheme="majorHAnsi" w:cstheme="majorHAnsi"/>
+              </w:rPr>
+              <w:t>}</w:t>
+            </w:r>
+          </w:p>
+          <w:p>
+            <w:pPr>
+              <w:rPr>
+                <w:rFonts w:asciiTheme="majorHAnsi" w:hAnsiTheme="majorHAnsi" w:cstheme="majorHAnsi"/>
+              </w:rPr>
+            </w:pPr>
+            <w:r>
+              <w:rPr>
+                <w:rFonts w:asciiTheme="majorHAnsi" w:hAnsiTheme="majorHAnsi" w:cstheme="majorHAnsi"/>
+              </w:rPr>
+              <w:t xml:space="preserve">        </w:t>
+            </w:r>
+            <w:proofErr w:type="spellStart"/>
+            <w:r>
+              <w:rPr>
+                <w:rFonts w:asciiTheme="majorHAnsi" w:hAnsiTheme="majorHAnsi" w:cstheme="majorHAnsi"/>
+              </w:rPr>
+              <w:t>onEdgesChange</w:t>
+            </w:r>
+            <w:proofErr w:type="spellEnd"/>
+            <w:proofErr w:type="gramStart"/>
+            <w:r>
+              <w:rPr>
+                <w:rFonts w:asciiTheme="majorHAnsi" w:hAnsiTheme="majorHAnsi" w:cstheme="majorHAnsi"/>
+              </w:rPr>
+              <w:t>={</w:t>
+            </w:r>
+            <w:proofErr w:type="spellStart"/>
+            <w:proofErr w:type="gramEnd"/>
+            <w:r>
+              <w:rPr>
+                <w:rFonts w:asciiTheme="majorHAnsi" w:hAnsiTheme="majorHAnsi" w:cstheme="majorHAnsi"/>
+              </w:rPr>
+              <w:t>onEdgesChange</w:t>
+            </w:r>
+            <w:proofErr w:type="spellEnd"/>
+            <w:r>
+              <w:rPr>
+                <w:rFonts w:asciiTheme="majorHAnsi" w:hAnsiTheme="majorHAnsi" w:cstheme="majorHAnsi"/>
+              </w:rPr>
+              <w:t xml:space="preserve"> as </w:t>
+            </w:r>
+            <w:proofErr w:type="spellStart"/>
+            <w:r>
+              <w:rPr>
+                <w:rFonts w:asciiTheme="majorHAnsi" w:hAnsiTheme="majorHAnsi" w:cstheme="majorHAnsi"/>
+              </w:rPr>
+              <w:t>OnEdgesChange</w:t>
+            </w:r>
+            <w:proofErr w:type="spellEnd"/>
+            <w:r>
+              <w:rPr>
+                <w:rFonts w:asciiTheme="majorHAnsi" w:hAnsiTheme="majorHAnsi" w:cstheme="majorHAnsi"/>
+              </w:rPr>
+              <w:t>}</w:t>
+            </w:r>
+          </w:p>
+          <w:p>
+            <w:pPr>
+              <w:rPr>
+                <w:rFonts w:asciiTheme="majorHAnsi" w:hAnsiTheme="majorHAnsi" w:cstheme="majorHAnsi"/>
+              </w:rPr>
+            </w:pPr>
+            <w:r>
+              <w:rPr>
+                <w:rFonts w:asciiTheme="majorHAnsi" w:hAnsiTheme="majorHAnsi" w:cstheme="majorHAnsi"/>
+              </w:rPr>
+              <w:t xml:space="preserve">        </w:t>
+            </w:r>
+            <w:proofErr w:type="spellStart"/>
+            <w:r>
+              <w:rPr>
+                <w:rFonts w:asciiTheme="majorHAnsi" w:hAnsiTheme="majorHAnsi" w:cstheme="majorHAnsi"/>
+              </w:rPr>
+              <w:t>onConnect</w:t>
+            </w:r>
+            <w:proofErr w:type="spellEnd"/>
+            <w:r>
+              <w:rPr>
+                <w:rFonts w:asciiTheme="majorHAnsi" w:hAnsiTheme="majorHAnsi" w:cstheme="majorHAnsi"/>
+              </w:rPr>
+              <w:t>={</w:t>
+            </w:r>
+            <w:proofErr w:type="spellStart"/>
+            <w:r>
+              <w:rPr>
+                <w:rFonts w:asciiTheme="majorHAnsi" w:hAnsiTheme="majorHAnsi" w:cstheme="majorHAnsi"/>
+              </w:rPr>
+              <w:t>onConnect</w:t>
+            </w:r>
+            <w:proofErr w:type="spellEnd"/>
+            <w:r>
+              <w:rPr>
+                <w:rFonts w:asciiTheme="majorHAnsi" w:hAnsiTheme="majorHAnsi" w:cstheme="majorHAnsi"/>
+              </w:rPr>
+              <w:t>}</w:t>
+            </w:r>
+          </w:p>
+          <w:p>
+            <w:pPr>
+              <w:rPr>
+                <w:rFonts w:asciiTheme="majorHAnsi" w:hAnsiTheme="majorHAnsi" w:cstheme="majorHAnsi"/>
+              </w:rPr>
+            </w:pPr>
+            <w:r>
+              <w:rPr>
+                <w:rFonts w:asciiTheme="majorHAnsi" w:hAnsiTheme="majorHAnsi" w:cstheme="majorHAnsi"/>
+              </w:rPr>
+              <w:t xml:space="preserve">        </w:t>
+            </w:r>
+            <w:proofErr w:type="spellStart"/>
+            <w:r>
+              <w:rPr>
+                <w:rFonts w:asciiTheme="majorHAnsi" w:hAnsiTheme="majorHAnsi" w:cstheme="majorHAnsi"/>
+              </w:rPr>
+              <w:t>fitView</w:t>
+            </w:r>
+            <w:proofErr w:type="spellEnd"/>
+            <w:r>
+              <w:rPr>
+                <w:rFonts w:asciiTheme="majorHAnsi" w:hAnsiTheme="majorHAnsi" w:cstheme="majorHAnsi"/>
+              </w:rPr>
+              <w:t>={</w:t>
+            </w:r>
+            <w:proofErr w:type="gramStart"/>
+            <w:r>
+              <w:rPr>
+                <w:rFonts w:asciiTheme="majorHAnsi" w:hAnsiTheme="majorHAnsi" w:cstheme="majorHAnsi"/>
+              </w:rPr>
+              <w:t xml:space="preserve">true}   </w:t>
+            </w:r>
+            <w:proofErr w:type="gramEnd"/>
+            <w:r>
+              <w:rPr>
+                <w:rFonts w:asciiTheme="majorHAnsi" w:hAnsiTheme="majorHAnsi" w:cstheme="majorHAnsi"/>
+              </w:rPr>
+              <w:t xml:space="preserve">        // automatically zoom/pan so all nodes are visible</w:t>
+            </w:r>
+          </w:p>
+          <w:p>
+            <w:pPr>
+              <w:rPr>
+                <w:rFonts w:asciiTheme="majorHAnsi" w:hAnsiTheme="majorHAnsi" w:cstheme="majorHAnsi"/>
+              </w:rPr>
+            </w:pPr>
+            <w:r>
+              <w:rPr>
+                <w:rFonts w:asciiTheme="majorHAnsi" w:hAnsiTheme="majorHAnsi" w:cstheme="majorHAnsi"/>
+              </w:rPr>
+              <w:t xml:space="preserve">      /&gt;</w:t>
+            </w:r>
+          </w:p>
+          <w:p>
+            <w:pPr>
+              <w:rPr>
+                <w:rFonts w:asciiTheme="majorHAnsi" w:hAnsiTheme="majorHAnsi" w:cstheme="majorHAnsi"/>
+              </w:rPr>
+            </w:pPr>
+            <w:r>
+              <w:rPr>
+                <w:rFonts w:asciiTheme="majorHAnsi" w:hAnsiTheme="majorHAnsi" w:cstheme="majorHAnsi"/>
+              </w:rPr>
+              <w:t xml:space="preserve">    &lt;/div&gt;</w:t>
+            </w:r>
+          </w:p>
+          <w:p>
+            <w:pPr>
+              <w:rPr>
+                <w:rFonts w:asciiTheme="majorHAnsi" w:hAnsiTheme="majorHAnsi" w:cstheme="majorHAnsi"/>
+              </w:rPr>
+            </w:pPr>
+            <w:r>
+              <w:rPr>
+                <w:rFonts w:asciiTheme="majorHAnsi" w:hAnsiTheme="majorHAnsi" w:cstheme="majorHAnsi"/>
+              </w:rPr>
+              <w:t xml:space="preserve">  );</w:t>
+            </w:r>
+          </w:p>
+          <w:p>
+            <w:pPr>
+              <w:rPr>
+                <w:rFonts w:asciiTheme="majorHAnsi" w:hAnsiTheme="majorHAnsi" w:cstheme="majorHAnsi"/>
+              </w:rPr>
+            </w:pPr>
+            <w:r>
+              <w:rPr>
+                <w:rFonts w:asciiTheme="majorHAnsi" w:hAnsiTheme="majorHAnsi" w:cstheme="majorHAnsi"/>
+              </w:rPr>
+              <w:t>}</w:t>
+            </w:r>
+          </w:p>
+        </w:tc>
+      </w:tr>
+    </w:tbl>
     <w:p/>
     <w:p/>
     <w:sectPr>
@@ -1109,7 +3363,6 @@
     <w:next w:val="Normal"/>
     <w:link w:val="Heading2Char"/>
     <w:uiPriority w:val="9"/>
-    <w:semiHidden/>
     <w:unhideWhenUsed/>
     <w:qFormat/>
     <w:rsid w:val="007E2026"/>
@@ -1284,7 +3537,6 @@
   <w:style w:type="character" w:default="1" w:styleId="DefaultParagraphFont">
     <w:name w:val="Default Paragraph Font"/>
     <w:uiPriority w:val="1"/>
-    <w:semiHidden/>
     <w:unhideWhenUsed/>
   </w:style>
   <w:style w:type="table" w:default="1" w:styleId="TableNormal">
@@ -1326,7 +3578,6 @@
     <w:basedOn w:val="DefaultParagraphFont"/>
     <w:link w:val="Heading2"/>
     <w:uiPriority w:val="9"/>
-    <w:semiHidden/>
     <w:rsid w:val="007E2026"/>
     <w:rPr>
       <w:rFonts w:asciiTheme="majorHAnsi" w:eastAsiaTheme="majorEastAsia" w:hAnsiTheme="majorHAnsi" w:cstheme="majorBidi"/>
@@ -1597,6 +3848,25 @@
       <w:color w:val="2F5496" w:themeColor="accent1" w:themeShade="BF"/>
       <w:spacing w:val="5"/>
     </w:rPr>
+  </w:style>
+  <w:style w:type="table" w:styleId="TableGrid">
+    <w:name w:val="Table Grid"/>
+    <w:basedOn w:val="TableNormal"/>
+    <w:uiPriority w:val="39"/>
+    <w:rsid w:val="004D7174"/>
+    <w:pPr>
+      <w:spacing w:after="0" w:line="240" w:lineRule="auto"/>
+    </w:pPr>
+    <w:tblPr>
+      <w:tblBorders>
+        <w:top w:val="single" w:sz="4" w:space="0" w:color="auto"/>
+        <w:left w:val="single" w:sz="4" w:space="0" w:color="auto"/>
+        <w:bottom w:val="single" w:sz="4" w:space="0" w:color="auto"/>
+        <w:right w:val="single" w:sz="4" w:space="0" w:color="auto"/>
+        <w:insideH w:val="single" w:sz="4" w:space="0" w:color="auto"/>
+        <w:insideV w:val="single" w:sz="4" w:space="0" w:color="auto"/>
+      </w:tblBorders>
+    </w:tblPr>
   </w:style>
 </w:styles>
 </file>

</xml_diff>